<commit_message>
Update RESUMEN EJECUTIVO 01 santa rosa.docx
ll
</commit_message>
<xml_diff>
--- a/1.0 RESUMEN EJECUTIVO/RESUMEN EJECUTIVO 01 santa rosa.docx
+++ b/1.0 RESUMEN EJECUTIVO/RESUMEN EJECUTIVO 01 santa rosa.docx
@@ -1,6 +1,6 @@
 
 <file path=word/document.xml><?xml version="1.0" encoding="utf-8"?>
-<w:document xmlns:wpc="http://schemas.microsoft.com/office/word/2010/wordprocessingCanvas" xmlns:cx="http://schemas.microsoft.com/office/drawing/2014/chartex" xmlns:cx1="http://schemas.microsoft.com/office/drawing/2015/9/8/chartex" xmlns:cx2="http://schemas.microsoft.com/office/drawing/2015/10/21/chartex" xmlns:cx3="http://schemas.microsoft.com/office/drawing/2016/5/9/chartex" xmlns:cx4="http://schemas.microsoft.com/office/drawing/2016/5/10/chartex" xmlns:cx5="http://schemas.microsoft.com/office/drawing/2016/5/11/chartex" xmlns:cx6="http://schemas.microsoft.com/office/drawing/2016/5/12/chartex" xmlns:cx7="http://schemas.microsoft.com/office/drawing/2016/5/13/chartex" xmlns:cx8="http://schemas.microsoft.com/office/drawing/2016/5/14/chartex" xmlns:mc="http://schemas.openxmlformats.org/markup-compatibility/2006" xmlns:aink="http://schemas.microsoft.com/office/drawing/2016/ink" xmlns:am3d="http://schemas.microsoft.com/office/drawing/2017/model3d" xmlns:o="urn:schemas-microsoft-com:office:office" xmlns:r="http://schemas.openxmlformats.org/officeDocument/2006/relationships" xmlns:m="http://schemas.openxmlformats.org/officeDocument/2006/math" xmlns:v="urn:schemas-microsoft-com:vml" xmlns:wp14="http://schemas.microsoft.com/office/word/2010/wordprocessingDrawing" xmlns:wp="http://schemas.openxmlformats.org/drawingml/2006/wordprocessingDrawing" xmlns:w10="urn:schemas-microsoft-com:office:word" xmlns:w="http://schemas.openxmlformats.org/wordprocessingml/2006/main" xmlns:w14="http://schemas.microsoft.com/office/word/2010/wordml" xmlns:w15="http://schemas.microsoft.com/office/word/2012/wordml" xmlns:w16cex="http://schemas.microsoft.com/office/word/2018/wordml/cex" xmlns:w16cid="http://schemas.microsoft.com/office/word/2016/wordml/cid" xmlns:w16="http://schemas.microsoft.com/office/word/2018/wordml" xmlns:w16se="http://schemas.microsoft.com/office/word/2015/wordml/symex" xmlns:wpg="http://schemas.microsoft.com/office/word/2010/wordprocessingGroup" xmlns:wpi="http://schemas.microsoft.com/office/word/2010/wordprocessingInk" xmlns:wne="http://schemas.microsoft.com/office/word/2006/wordml" xmlns:wps="http://schemas.microsoft.com/office/word/2010/wordprocessingShape" mc:Ignorable="w14 w15 w16se w16cid w16 w16cex wp14">
+<w:document xmlns:wpc="http://schemas.microsoft.com/office/word/2010/wordprocessingCanvas" xmlns:mc="http://schemas.openxmlformats.org/markup-compatibility/2006" xmlns:o="urn:schemas-microsoft-com:office:office" xmlns:r="http://schemas.openxmlformats.org/officeDocument/2006/relationships" xmlns:m="http://schemas.openxmlformats.org/officeDocument/2006/math" xmlns:v="urn:schemas-microsoft-com:vml" xmlns:wp14="http://schemas.microsoft.com/office/word/2010/wordprocessingDrawing" xmlns:wp="http://schemas.openxmlformats.org/drawingml/2006/wordprocessingDrawing" xmlns:w10="urn:schemas-microsoft-com:office:word" xmlns:w="http://schemas.openxmlformats.org/wordprocessingml/2006/main" xmlns:w14="http://schemas.microsoft.com/office/word/2010/wordml" xmlns:w15="http://schemas.microsoft.com/office/word/2012/wordml" xmlns:wpg="http://schemas.microsoft.com/office/word/2010/wordprocessingGroup" xmlns:wpi="http://schemas.microsoft.com/office/word/2010/wordprocessingInk" xmlns:wne="http://schemas.microsoft.com/office/word/2006/wordml" xmlns:wps="http://schemas.microsoft.com/office/word/2010/wordprocessingShape" mc:Ignorable="w14 w15 wp14">
   <w:body>
     <w:p>
       <w:pPr>
@@ -8,6 +8,7 @@
         <w:rPr>
           <w:rFonts w:ascii="Arial Narrow" w:hAnsi="Arial Narrow"/>
           <w:b/>
+          <w:color w:val="0070C0"/>
           <w:sz w:val="28"/>
           <w:szCs w:val="28"/>
           <w:u w:val="single"/>
@@ -18,6 +19,7 @@
         <w:rPr>
           <w:rFonts w:ascii="Arial Narrow" w:hAnsi="Arial Narrow"/>
           <w:b/>
+          <w:color w:val="0070C0"/>
           <w:sz w:val="28"/>
           <w:szCs w:val="28"/>
           <w:u w:val="single"/>
@@ -47,19 +49,37 @@
           <w:u w:val="single"/>
           <w:lang w:val="es-ES"/>
         </w:rPr>
-        <w:t xml:space="preserve">NOMBRE DEL PROYECTO </w:t>
+        <w:t xml:space="preserve">NOMBRE </w:t>
       </w:r>
-    </w:p>
-    <w:p>
-      <w:pPr>
-        <w:pStyle w:val="Prrafodelista"/>
-        <w:ind w:left="792"/>
+      <w:r>
         <w:rPr>
           <w:rFonts w:ascii="Arial Narrow" w:hAnsi="Arial Narrow"/>
           <w:b/>
           <w:u w:val="single"/>
           <w:lang w:val="es-ES"/>
         </w:rPr>
+        <w:t>DE LA IOARR</w:t>
+      </w:r>
+      <w:r>
+        <w:rPr>
+          <w:rFonts w:ascii="Arial Narrow" w:hAnsi="Arial Narrow"/>
+          <w:b/>
+          <w:u w:val="single"/>
+          <w:lang w:val="es-ES"/>
+        </w:rPr>
+        <w:t xml:space="preserve"> </w:t>
+      </w:r>
+    </w:p>
+    <w:p>
+      <w:pPr>
+        <w:pStyle w:val="Prrafodelista"/>
+        <w:ind w:left="792"/>
+        <w:rPr>
+          <w:rFonts w:ascii="Arial Narrow" w:hAnsi="Arial Narrow"/>
+          <w:b/>
+          <w:u w:val="single"/>
+          <w:lang w:val="es-ES"/>
+        </w:rPr>
       </w:pPr>
     </w:p>
     <w:p>
@@ -84,37 +104,21 @@
           <w:rFonts w:ascii="Arial Narrow" w:hAnsi="Arial Narrow"/>
           <w:lang w:val="es-ES"/>
         </w:rPr>
-        <w:t>OPTIMIZACION MEDIANTE COBERTURA DE LA LOSA DEPORTIVA MULTIUSO DE LA I.E.</w:t>
+        <w:t xml:space="preserve">OPTIMIZACION MEDIANTE COBERTURA DE LA LOSA DEPORTIVA MULTIUSO DE LA </w:t>
       </w:r>
       <w:r>
         <w:rPr>
           <w:rFonts w:ascii="Arial Narrow" w:hAnsi="Arial Narrow"/>
           <w:lang w:val="es-ES"/>
         </w:rPr>
-        <w:t xml:space="preserve"> </w:t>
+        <w:t>IEP. N° 54411 “ANDRÉS AVELINO CÁCERES”</w:t>
       </w:r>
       <w:r>
         <w:rPr>
           <w:rFonts w:ascii="Arial Narrow" w:hAnsi="Arial Narrow"/>
           <w:lang w:val="es-ES"/>
         </w:rPr>
-        <w:t xml:space="preserve">INTEGRADO ANDRES AVELINO CACERES (IEP </w:t>
-      </w:r>
-      <w:proofErr w:type="spellStart"/>
-      <w:r>
-        <w:rPr>
-          <w:rFonts w:ascii="Arial Narrow" w:hAnsi="Arial Narrow"/>
-          <w:lang w:val="es-ES"/>
-        </w:rPr>
-        <w:t>N°</w:t>
-      </w:r>
-      <w:proofErr w:type="spellEnd"/>
-      <w:r>
-        <w:rPr>
-          <w:rFonts w:ascii="Arial Narrow" w:hAnsi="Arial Narrow"/>
-          <w:lang w:val="es-ES"/>
-        </w:rPr>
-        <w:t xml:space="preserve"> 54411) – SANTA ROSA, DISTRITO SANTA ROSA, PROVINCIA GRAU-REGION APURIMAC</w:t>
+        <w:t xml:space="preserve"> – SANTA ROSA, DISTRITO SANTA ROSA, PROVINCIA GRAU-REGION APURIMAC</w:t>
       </w:r>
       <w:r>
         <w:rPr>
@@ -245,14 +249,7 @@
         <w:rPr>
           <w:rFonts w:ascii="Arial Narrow" w:hAnsi="Arial Narrow" w:cs="Arial"/>
         </w:rPr>
-        <w:t xml:space="preserve">SECTOR </w:t>
-      </w:r>
-      <w:proofErr w:type="gramStart"/>
-      <w:r>
-        <w:rPr>
-          <w:rFonts w:ascii="Arial Narrow" w:hAnsi="Arial Narrow" w:cs="Arial"/>
-        </w:rPr>
-        <w:t>RESP.</w:t>
+        <w:t>SECTOR RESP.</w:t>
       </w:r>
       <w:r>
         <w:rPr>
@@ -260,7 +257,6 @@
         </w:rPr>
         <w:t xml:space="preserve">   </w:t>
       </w:r>
-      <w:proofErr w:type="gramEnd"/>
       <w:r>
         <w:rPr>
           <w:rFonts w:ascii="Arial Narrow" w:hAnsi="Arial Narrow" w:cs="Arial"/>
@@ -301,7 +297,25 @@
           <w:u w:val="single"/>
           <w:lang w:val="es-ES"/>
         </w:rPr>
-        <w:t xml:space="preserve">UBICACIÓN DEL PROYECTO </w:t>
+        <w:t xml:space="preserve">UBICACIÓN </w:t>
+      </w:r>
+      <w:r>
+        <w:rPr>
+          <w:rFonts w:ascii="Arial Narrow" w:hAnsi="Arial Narrow"/>
+          <w:b/>
+          <w:u w:val="single"/>
+          <w:lang w:val="es-ES"/>
+        </w:rPr>
+        <w:t>DE LA IOARR</w:t>
+      </w:r>
+      <w:r>
+        <w:rPr>
+          <w:rFonts w:ascii="Arial Narrow" w:hAnsi="Arial Narrow"/>
+          <w:b/>
+          <w:u w:val="single"/>
+          <w:lang w:val="es-ES"/>
+        </w:rPr>
+        <w:t xml:space="preserve"> </w:t>
       </w:r>
     </w:p>
     <w:p>
@@ -338,33 +352,15 @@
           <w:sz w:val="22"/>
           <w:szCs w:val="22"/>
         </w:rPr>
-        <w:t xml:space="preserve">          </w:t>
+        <w:t xml:space="preserve">            </w:t>
       </w:r>
-      <w:proofErr w:type="gramStart"/>
       <w:r>
         <w:rPr>
           <w:rFonts w:ascii="Arial Narrow" w:eastAsia="Times New Roman" w:hAnsi="Arial Narrow" w:cs="Arial"/>
           <w:sz w:val="22"/>
           <w:szCs w:val="22"/>
         </w:rPr>
-        <w:t xml:space="preserve">  </w:t>
-      </w:r>
-      <w:r>
-        <w:rPr>
-          <w:rFonts w:ascii="Arial Narrow" w:eastAsia="Times New Roman" w:hAnsi="Arial Narrow" w:cs="Arial"/>
-          <w:sz w:val="22"/>
-          <w:szCs w:val="22"/>
-        </w:rPr>
-        <w:t>:</w:t>
-      </w:r>
-      <w:proofErr w:type="gramEnd"/>
-      <w:r>
-        <w:rPr>
-          <w:rFonts w:ascii="Arial Narrow" w:eastAsia="Times New Roman" w:hAnsi="Arial Narrow" w:cs="Arial"/>
-          <w:sz w:val="22"/>
-          <w:szCs w:val="22"/>
-        </w:rPr>
-        <w:t xml:space="preserve"> </w:t>
+        <w:t xml:space="preserve">: </w:t>
       </w:r>
       <w:r>
         <w:rPr>
@@ -402,25 +398,7 @@
           <w:szCs w:val="22"/>
         </w:rPr>
         <w:tab/>
-        <w:t xml:space="preserve">          </w:t>
-      </w:r>
-      <w:proofErr w:type="gramStart"/>
-      <w:r>
-        <w:rPr>
-          <w:rFonts w:ascii="Arial Narrow" w:eastAsia="Times New Roman" w:hAnsi="Arial Narrow" w:cs="Arial"/>
-          <w:sz w:val="22"/>
-          <w:szCs w:val="22"/>
-        </w:rPr>
-        <w:t xml:space="preserve">  :</w:t>
-      </w:r>
-      <w:proofErr w:type="gramEnd"/>
-      <w:r>
-        <w:rPr>
-          <w:rFonts w:ascii="Arial Narrow" w:eastAsia="Times New Roman" w:hAnsi="Arial Narrow" w:cs="Arial"/>
-          <w:sz w:val="22"/>
-          <w:szCs w:val="22"/>
-        </w:rPr>
-        <w:t xml:space="preserve"> </w:t>
+        <w:t xml:space="preserve">            : </w:t>
       </w:r>
       <w:r>
         <w:rPr>
@@ -465,33 +443,15 @@
           <w:sz w:val="22"/>
           <w:szCs w:val="22"/>
         </w:rPr>
-        <w:t xml:space="preserve">          </w:t>
+        <w:t xml:space="preserve">            </w:t>
       </w:r>
-      <w:proofErr w:type="gramStart"/>
       <w:r>
         <w:rPr>
           <w:rFonts w:ascii="Arial Narrow" w:eastAsia="Times New Roman" w:hAnsi="Arial Narrow" w:cs="Arial"/>
           <w:sz w:val="22"/>
           <w:szCs w:val="22"/>
         </w:rPr>
-        <w:t xml:space="preserve">  </w:t>
-      </w:r>
-      <w:r>
-        <w:rPr>
-          <w:rFonts w:ascii="Arial Narrow" w:eastAsia="Times New Roman" w:hAnsi="Arial Narrow" w:cs="Arial"/>
-          <w:sz w:val="22"/>
-          <w:szCs w:val="22"/>
-        </w:rPr>
-        <w:t>:</w:t>
-      </w:r>
-      <w:proofErr w:type="gramEnd"/>
-      <w:r>
-        <w:rPr>
-          <w:rFonts w:ascii="Arial Narrow" w:eastAsia="Times New Roman" w:hAnsi="Arial Narrow" w:cs="Arial"/>
-          <w:sz w:val="22"/>
-          <w:szCs w:val="22"/>
-        </w:rPr>
-        <w:t xml:space="preserve"> </w:t>
+        <w:t xml:space="preserve">: </w:t>
       </w:r>
       <w:r>
         <w:rPr>
@@ -554,9 +514,8 @@
           <w:sz w:val="22"/>
           <w:szCs w:val="22"/>
         </w:rPr>
-        <w:t xml:space="preserve">            </w:t>
+        <w:t xml:space="preserve">              </w:t>
       </w:r>
-      <w:proofErr w:type="gramStart"/>
       <w:r>
         <w:rPr>
           <w:rFonts w:ascii="Arial Narrow" w:eastAsia="Times New Roman" w:hAnsi="Arial Narrow" w:cs="Arial"/>
@@ -564,26 +523,7 @@
           <w:sz w:val="22"/>
           <w:szCs w:val="22"/>
         </w:rPr>
-        <w:t xml:space="preserve">  </w:t>
-      </w:r>
-      <w:r>
-        <w:rPr>
-          <w:rFonts w:ascii="Arial Narrow" w:eastAsia="Times New Roman" w:hAnsi="Arial Narrow" w:cs="Arial"/>
-          <w:b/>
-          <w:sz w:val="22"/>
-          <w:szCs w:val="22"/>
-        </w:rPr>
-        <w:t>:</w:t>
-      </w:r>
-      <w:proofErr w:type="gramEnd"/>
-      <w:r>
-        <w:rPr>
-          <w:rFonts w:ascii="Arial Narrow" w:eastAsia="Times New Roman" w:hAnsi="Arial Narrow" w:cs="Arial"/>
-          <w:b/>
-          <w:sz w:val="22"/>
-          <w:szCs w:val="22"/>
-        </w:rPr>
-        <w:t xml:space="preserve"> </w:t>
+        <w:t xml:space="preserve">: </w:t>
       </w:r>
       <w:r>
         <w:rPr>
@@ -629,7 +569,7 @@
           <w:u w:val="single"/>
           <w:lang w:val="es-ES"/>
         </w:rPr>
-        <w:t>ELABORACION DEL IOA</w:t>
+        <w:t>ELABORACION DE</w:t>
       </w:r>
       <w:r>
         <w:rPr>
@@ -638,6 +578,42 @@
           <w:u w:val="single"/>
           <w:lang w:val="es-ES"/>
         </w:rPr>
+        <w:t xml:space="preserve"> </w:t>
+      </w:r>
+      <w:r>
+        <w:rPr>
+          <w:rFonts w:ascii="Arial Narrow" w:hAnsi="Arial Narrow"/>
+          <w:b/>
+          <w:u w:val="single"/>
+          <w:lang w:val="es-ES"/>
+        </w:rPr>
+        <w:t>L</w:t>
+      </w:r>
+      <w:r>
+        <w:rPr>
+          <w:rFonts w:ascii="Arial Narrow" w:hAnsi="Arial Narrow"/>
+          <w:b/>
+          <w:u w:val="single"/>
+          <w:lang w:val="es-ES"/>
+        </w:rPr>
+        <w:t>A</w:t>
+      </w:r>
+      <w:r>
+        <w:rPr>
+          <w:rFonts w:ascii="Arial Narrow" w:hAnsi="Arial Narrow"/>
+          <w:b/>
+          <w:u w:val="single"/>
+          <w:lang w:val="es-ES"/>
+        </w:rPr>
+        <w:t xml:space="preserve"> IOA</w:t>
+      </w:r>
+      <w:r>
+        <w:rPr>
+          <w:rFonts w:ascii="Arial Narrow" w:hAnsi="Arial Narrow"/>
+          <w:b/>
+          <w:u w:val="single"/>
+          <w:lang w:val="es-ES"/>
+        </w:rPr>
         <w:t>RR</w:t>
       </w:r>
     </w:p>
@@ -671,27 +647,13 @@
         <w:rPr>
           <w:rFonts w:ascii="Arial Narrow" w:hAnsi="Arial Narrow" w:cs="Arial"/>
         </w:rPr>
-        <w:t xml:space="preserve">         </w:t>
-      </w:r>
-      <w:proofErr w:type="gramStart"/>
-      <w:r>
-        <w:rPr>
-          <w:rFonts w:ascii="Arial Narrow" w:hAnsi="Arial Narrow" w:cs="Arial"/>
-        </w:rPr>
-        <w:t xml:space="preserve">  </w:t>
+        <w:t xml:space="preserve">           </w:t>
       </w:r>
       <w:r>
         <w:rPr>
           <w:rFonts w:ascii="Arial Narrow" w:hAnsi="Arial Narrow" w:cs="Arial"/>
         </w:rPr>
-        <w:t>:</w:t>
-      </w:r>
-      <w:proofErr w:type="gramEnd"/>
-      <w:r>
-        <w:rPr>
-          <w:rFonts w:ascii="Arial Narrow" w:hAnsi="Arial Narrow" w:cs="Arial"/>
-        </w:rPr>
-        <w:t xml:space="preserve"> </w:t>
+        <w:t xml:space="preserve">: </w:t>
       </w:r>
       <w:r>
         <w:rPr>
@@ -718,21 +680,7 @@
         <w:rPr>
           <w:rFonts w:ascii="Arial Narrow" w:hAnsi="Arial Narrow" w:cs="Arial"/>
         </w:rPr>
-        <w:t xml:space="preserve">FUENTE DE </w:t>
-      </w:r>
-      <w:proofErr w:type="gramStart"/>
-      <w:r>
-        <w:rPr>
-          <w:rFonts w:ascii="Arial Narrow" w:hAnsi="Arial Narrow" w:cs="Arial"/>
-        </w:rPr>
-        <w:t xml:space="preserve">FINANC.   </w:t>
-      </w:r>
-      <w:proofErr w:type="gramEnd"/>
-      <w:r>
-        <w:rPr>
-          <w:rFonts w:ascii="Arial Narrow" w:hAnsi="Arial Narrow" w:cs="Arial"/>
-        </w:rPr>
-        <w:t xml:space="preserve">      </w:t>
+        <w:t xml:space="preserve">FUENTE DE FINANC.         </w:t>
       </w:r>
       <w:r>
         <w:rPr>
@@ -795,33 +743,15 @@
           <w:sz w:val="22"/>
           <w:szCs w:val="22"/>
         </w:rPr>
-        <w:t xml:space="preserve">        </w:t>
+        <w:t xml:space="preserve">          </w:t>
       </w:r>
-      <w:proofErr w:type="gramStart"/>
       <w:r>
         <w:rPr>
           <w:rFonts w:ascii="Arial Narrow" w:eastAsia="Times New Roman" w:hAnsi="Arial Narrow" w:cs="Arial"/>
           <w:sz w:val="22"/>
           <w:szCs w:val="22"/>
         </w:rPr>
-        <w:t xml:space="preserve">  </w:t>
-      </w:r>
-      <w:r>
-        <w:rPr>
-          <w:rFonts w:ascii="Arial Narrow" w:eastAsia="Times New Roman" w:hAnsi="Arial Narrow" w:cs="Arial"/>
-          <w:sz w:val="22"/>
-          <w:szCs w:val="22"/>
-        </w:rPr>
-        <w:t>:</w:t>
-      </w:r>
-      <w:proofErr w:type="gramEnd"/>
-      <w:r>
-        <w:rPr>
-          <w:rFonts w:ascii="Arial Narrow" w:eastAsia="Times New Roman" w:hAnsi="Arial Narrow" w:cs="Arial"/>
-          <w:sz w:val="22"/>
-          <w:szCs w:val="22"/>
-        </w:rPr>
-        <w:t xml:space="preserve"> </w:t>
+        <w:t xml:space="preserve">: </w:t>
       </w:r>
       <w:r>
         <w:rPr>
@@ -858,33 +788,15 @@
           <w:sz w:val="22"/>
           <w:szCs w:val="22"/>
         </w:rPr>
-        <w:t xml:space="preserve">UNIDAD FORMULADORA        </w:t>
+        <w:t xml:space="preserve">UNIDAD FORMULADORA          </w:t>
       </w:r>
-      <w:proofErr w:type="gramStart"/>
       <w:r>
         <w:rPr>
           <w:rFonts w:ascii="Arial Narrow" w:eastAsia="Times New Roman" w:hAnsi="Arial Narrow" w:cs="Arial"/>
           <w:sz w:val="22"/>
           <w:szCs w:val="22"/>
         </w:rPr>
-        <w:t xml:space="preserve">  </w:t>
-      </w:r>
-      <w:r>
-        <w:rPr>
-          <w:rFonts w:ascii="Arial Narrow" w:eastAsia="Times New Roman" w:hAnsi="Arial Narrow" w:cs="Arial"/>
-          <w:sz w:val="22"/>
-          <w:szCs w:val="22"/>
-        </w:rPr>
-        <w:t>:</w:t>
-      </w:r>
-      <w:proofErr w:type="gramEnd"/>
-      <w:r>
-        <w:rPr>
-          <w:rFonts w:ascii="Arial Narrow" w:eastAsia="Times New Roman" w:hAnsi="Arial Narrow" w:cs="Arial"/>
-          <w:sz w:val="22"/>
-          <w:szCs w:val="22"/>
-        </w:rPr>
-        <w:t xml:space="preserve"> </w:t>
+        <w:t xml:space="preserve">: </w:t>
       </w:r>
       <w:r>
         <w:rPr>
@@ -961,7 +873,16 @@
           <w:u w:val="single"/>
           <w:lang w:val="es-ES"/>
         </w:rPr>
-        <w:t>MODALIDAD DE EJECUCION DEL PROYECTO</w:t>
+        <w:t xml:space="preserve">MODALIDAD DE EJECUCION </w:t>
+      </w:r>
+      <w:r>
+        <w:rPr>
+          <w:rFonts w:ascii="Arial Narrow" w:hAnsi="Arial Narrow"/>
+          <w:b/>
+          <w:u w:val="single"/>
+          <w:lang w:val="es-ES"/>
+        </w:rPr>
+        <w:t>DE LA IOARR</w:t>
       </w:r>
     </w:p>
     <w:p>
@@ -989,21 +910,7 @@
           <w:rFonts w:ascii="Arial Narrow" w:hAnsi="Arial Narrow" w:cs="Arial"/>
         </w:rPr>
         <w:tab/>
-        <w:t xml:space="preserve">         </w:t>
-      </w:r>
-      <w:proofErr w:type="gramStart"/>
-      <w:r>
-        <w:rPr>
-          <w:rFonts w:ascii="Arial Narrow" w:hAnsi="Arial Narrow" w:cs="Arial"/>
-        </w:rPr>
-        <w:t xml:space="preserve">  :</w:t>
-      </w:r>
-      <w:proofErr w:type="gramEnd"/>
-      <w:r>
-        <w:rPr>
-          <w:rFonts w:ascii="Arial Narrow" w:hAnsi="Arial Narrow" w:cs="Arial"/>
-        </w:rPr>
-        <w:t xml:space="preserve"> ADMINISTRACION DIRECTA</w:t>
+        <w:t xml:space="preserve">           : ADMINISTRACION DIRECTA</w:t>
       </w:r>
     </w:p>
     <w:p>
@@ -1018,21 +925,7 @@
         <w:rPr>
           <w:rFonts w:ascii="Arial Narrow" w:hAnsi="Arial Narrow" w:cs="Arial"/>
         </w:rPr>
-        <w:t xml:space="preserve">FUENTE DE </w:t>
-      </w:r>
-      <w:proofErr w:type="gramStart"/>
-      <w:r>
-        <w:rPr>
-          <w:rFonts w:ascii="Arial Narrow" w:hAnsi="Arial Narrow" w:cs="Arial"/>
-        </w:rPr>
-        <w:t xml:space="preserve">FINANC.   </w:t>
-      </w:r>
-      <w:proofErr w:type="gramEnd"/>
-      <w:r>
-        <w:rPr>
-          <w:rFonts w:ascii="Arial Narrow" w:hAnsi="Arial Narrow" w:cs="Arial"/>
-        </w:rPr>
-        <w:t xml:space="preserve">       </w:t>
+        <w:t xml:space="preserve">FUENTE DE FINANC.          </w:t>
       </w:r>
       <w:r>
         <w:rPr>
@@ -1089,33 +982,15 @@
           <w:sz w:val="22"/>
           <w:szCs w:val="22"/>
         </w:rPr>
-        <w:t xml:space="preserve">         </w:t>
+        <w:t xml:space="preserve">           </w:t>
       </w:r>
-      <w:proofErr w:type="gramStart"/>
       <w:r>
         <w:rPr>
           <w:rFonts w:ascii="Arial Narrow" w:eastAsia="Times New Roman" w:hAnsi="Arial Narrow" w:cs="Arial"/>
           <w:sz w:val="22"/>
           <w:szCs w:val="22"/>
         </w:rPr>
-        <w:t xml:space="preserve">  </w:t>
-      </w:r>
-      <w:r>
-        <w:rPr>
-          <w:rFonts w:ascii="Arial Narrow" w:eastAsia="Times New Roman" w:hAnsi="Arial Narrow" w:cs="Arial"/>
-          <w:sz w:val="22"/>
-          <w:szCs w:val="22"/>
-        </w:rPr>
-        <w:t>:</w:t>
-      </w:r>
-      <w:proofErr w:type="gramEnd"/>
-      <w:r>
-        <w:rPr>
-          <w:rFonts w:ascii="Arial Narrow" w:eastAsia="Times New Roman" w:hAnsi="Arial Narrow" w:cs="Arial"/>
-          <w:sz w:val="22"/>
-          <w:szCs w:val="22"/>
-        </w:rPr>
-        <w:t xml:space="preserve"> </w:t>
+        <w:t xml:space="preserve">: </w:t>
       </w:r>
       <w:r>
         <w:rPr>
@@ -1144,33 +1019,15 @@
           <w:sz w:val="22"/>
           <w:szCs w:val="22"/>
         </w:rPr>
-        <w:t xml:space="preserve">UNIDAD FORMULADORA        </w:t>
+        <w:t xml:space="preserve">UNIDAD FORMULADORA          </w:t>
       </w:r>
-      <w:proofErr w:type="gramStart"/>
       <w:r>
         <w:rPr>
           <w:rFonts w:ascii="Arial Narrow" w:eastAsia="Times New Roman" w:hAnsi="Arial Narrow" w:cs="Arial"/>
           <w:sz w:val="22"/>
           <w:szCs w:val="22"/>
         </w:rPr>
-        <w:t xml:space="preserve">  </w:t>
-      </w:r>
-      <w:r>
-        <w:rPr>
-          <w:rFonts w:ascii="Arial Narrow" w:eastAsia="Times New Roman" w:hAnsi="Arial Narrow" w:cs="Arial"/>
-          <w:sz w:val="22"/>
-          <w:szCs w:val="22"/>
-        </w:rPr>
-        <w:t>:</w:t>
-      </w:r>
-      <w:proofErr w:type="gramEnd"/>
-      <w:r>
-        <w:rPr>
-          <w:rFonts w:ascii="Arial Narrow" w:eastAsia="Times New Roman" w:hAnsi="Arial Narrow" w:cs="Arial"/>
-          <w:sz w:val="22"/>
-          <w:szCs w:val="22"/>
-        </w:rPr>
-        <w:t xml:space="preserve"> </w:t>
+        <w:t xml:space="preserve">: </w:t>
       </w:r>
       <w:r>
         <w:rPr>
@@ -1268,7 +1125,14 @@
           <w:rFonts w:ascii="Arial Narrow" w:hAnsi="Arial Narrow" w:cs="Arial"/>
           <w:lang w:val="es-ES"/>
         </w:rPr>
-        <w:t>El presente IOAR</w:t>
+        <w:t>La presente</w:t>
+      </w:r>
+      <w:r>
+        <w:rPr>
+          <w:rFonts w:ascii="Arial Narrow" w:hAnsi="Arial Narrow" w:cs="Arial"/>
+          <w:lang w:val="es-ES"/>
+        </w:rPr>
+        <w:t xml:space="preserve"> IOAR</w:t>
       </w:r>
       <w:r>
         <w:rPr>
@@ -1282,7 +1146,7 @@
           <w:rFonts w:ascii="Arial Narrow" w:hAnsi="Arial Narrow" w:cs="Arial"/>
           <w:lang w:val="es-ES"/>
         </w:rPr>
-        <w:t xml:space="preserve"> del Proyecto:</w:t>
+        <w:t>:</w:t>
       </w:r>
       <w:bookmarkStart w:id="3" w:name="_Hlk511375262"/>
       <w:r>
@@ -1308,9 +1172,8 @@
           <w:bCs/>
           <w:lang w:val="es-ES"/>
         </w:rPr>
-        <w:t xml:space="preserve">OPTIMIZACION MEDIANTE COBERTURA DE LA LOSA DEPORTIVA MULTIUSO DE LA I.E. INTEGRADO ANDRES AVELINO CACERES (IEP </w:t>
+        <w:t xml:space="preserve">OPTIMIZACION MEDIANTE COBERTURA DE LA LOSA DEPORTIVA MULTIUSO DE LA </w:t>
       </w:r>
-      <w:proofErr w:type="spellStart"/>
       <w:r>
         <w:rPr>
           <w:rFonts w:ascii="Arial Narrow" w:hAnsi="Arial Narrow"/>
@@ -1318,9 +1181,8 @@
           <w:bCs/>
           <w:lang w:val="es-ES"/>
         </w:rPr>
-        <w:t>N°</w:t>
+        <w:t>IEP. N° 54411 “ANDRÉS AVELINO CÁCERES”</w:t>
       </w:r>
-      <w:proofErr w:type="spellEnd"/>
       <w:r>
         <w:rPr>
           <w:rFonts w:ascii="Arial Narrow" w:hAnsi="Arial Narrow"/>
@@ -1328,7 +1190,7 @@
           <w:bCs/>
           <w:lang w:val="es-ES"/>
         </w:rPr>
-        <w:t xml:space="preserve"> 54411) – SANTA ROSA, DISTRITO SANTA ROSA, PROVINCIA GRAU-REGION APURIMAC</w:t>
+        <w:t xml:space="preserve"> – SANTA ROSA, DISTRITO SANTA ROSA, PROVINCIA GRAU-REGION APURIMAC</w:t>
       </w:r>
       <w:bookmarkEnd w:id="5"/>
       <w:r>
@@ -1359,27 +1221,27 @@
           <w:rFonts w:ascii="Arial Narrow" w:hAnsi="Arial Narrow" w:cs="Arial"/>
           <w:u w:val="single"/>
         </w:rPr>
-        <w:t>El Presente Proyecto Será Ejecutado Con Recursos Propios de la Entidad</w:t>
+        <w:t>La presente IOARR</w:t>
       </w:r>
       <w:r>
         <w:rPr>
           <w:rFonts w:ascii="Arial Narrow" w:hAnsi="Arial Narrow" w:cs="Arial"/>
-        </w:rPr>
-        <w:t xml:space="preserve"> por la modalidad de administración </w:t>
+          <w:u w:val="single"/>
+        </w:rPr>
+        <w:t xml:space="preserve"> Será Ejecutado Con Recursos Propios de la Entidad</w:t>
       </w:r>
-      <w:proofErr w:type="gramStart"/>
       <w:r>
         <w:rPr>
           <w:rFonts w:ascii="Arial Narrow" w:hAnsi="Arial Narrow" w:cs="Arial"/>
         </w:rPr>
-        <w:t>directa  el</w:t>
+        <w:t xml:space="preserve"> por la modalidad de administración directa  el cual se encuentra enmarcado dentro de los lineamientos de política sector educación de Nivel Básica Regular, complementado con las recomendaciones del Reglamento Nacional de Edificaciones, para la </w:t>
       </w:r>
-      <w:proofErr w:type="gramEnd"/>
       <w:r>
         <w:rPr>
           <w:rFonts w:ascii="Arial Narrow" w:hAnsi="Arial Narrow" w:cs="Arial"/>
         </w:rPr>
-        <w:t xml:space="preserve"> cual se encuentra enmarcado dentro de los lineamientos de política sector educación de Nivel Básica Regular, complementado con las recomendaciones del Reglamento Nacional de Edificaciones, para la Construcción de Infraestructura de Educación, de Nivel superior especialmente en lo concerniente a las áreas, funcionabilidad, operatividad y confort</w:t>
+        <w:lastRenderedPageBreak/>
+        <w:t>Construcción de Infraestructura de Educación, de Nivel superior especialmente en lo concerniente a las áreas, funcionabilidad, operatividad y confort</w:t>
       </w:r>
     </w:p>
     <w:p>
@@ -1409,7 +1271,6 @@
           <w:szCs w:val="22"/>
           <w:u w:val="single"/>
         </w:rPr>
-        <w:lastRenderedPageBreak/>
         <w:t>ANTECEDENTES.</w:t>
       </w:r>
     </w:p>
@@ -1626,7 +1487,7 @@
           <w:szCs w:val="22"/>
           <w:lang w:val="es-PE"/>
         </w:rPr>
-        <w:t xml:space="preserve">Con el </w:t>
+        <w:t>Con la</w:t>
       </w:r>
       <w:r>
         <w:rPr>
@@ -1636,7 +1497,7 @@
           <w:szCs w:val="22"/>
           <w:lang w:val="es-PE"/>
         </w:rPr>
-        <w:t>IOA</w:t>
+        <w:t xml:space="preserve"> </w:t>
       </w:r>
       <w:r>
         <w:rPr>
@@ -1646,7 +1507,7 @@
           <w:szCs w:val="22"/>
           <w:lang w:val="es-PE"/>
         </w:rPr>
-        <w:t>R</w:t>
+        <w:t>IOA</w:t>
       </w:r>
       <w:r>
         <w:rPr>
@@ -1666,7 +1527,7 @@
           <w:szCs w:val="22"/>
           <w:lang w:val="es-PE"/>
         </w:rPr>
-        <w:t xml:space="preserve"> se construirá la </w:t>
+        <w:t>R</w:t>
       </w:r>
       <w:r>
         <w:rPr>
@@ -1676,7 +1537,7 @@
           <w:szCs w:val="22"/>
           <w:lang w:val="es-PE"/>
         </w:rPr>
-        <w:t>Cobertura de techo metálico</w:t>
+        <w:t xml:space="preserve"> se construirá la </w:t>
       </w:r>
       <w:r>
         <w:rPr>
@@ -1686,7 +1547,7 @@
           <w:szCs w:val="22"/>
           <w:lang w:val="es-PE"/>
         </w:rPr>
-        <w:t xml:space="preserve">, </w:t>
+        <w:t>Cobertura de techo metálico</w:t>
       </w:r>
       <w:r>
         <w:rPr>
@@ -1696,7 +1557,7 @@
           <w:szCs w:val="22"/>
           <w:lang w:val="es-PE"/>
         </w:rPr>
-        <w:t>d</w:t>
+        <w:t xml:space="preserve">, </w:t>
       </w:r>
       <w:r>
         <w:rPr>
@@ -1706,9 +1567,8 @@
           <w:szCs w:val="22"/>
           <w:lang w:val="es-PE"/>
         </w:rPr>
-        <w:t xml:space="preserve">e la I.E. Integrado Adres Avelino Cáceres N°54411 Santa </w:t>
+        <w:t>d</w:t>
       </w:r>
-      <w:proofErr w:type="gramStart"/>
       <w:r>
         <w:rPr>
           <w:rFonts w:ascii="Arial Narrow" w:hAnsi="Arial Narrow" w:cs="Arial"/>
@@ -1717,7 +1577,7 @@
           <w:szCs w:val="22"/>
           <w:lang w:val="es-PE"/>
         </w:rPr>
-        <w:t xml:space="preserve">Rosa </w:t>
+        <w:t xml:space="preserve">e la I.E. Integrado Adres Avelino Cáceres N°54411 Santa Rosa </w:t>
       </w:r>
       <w:r>
         <w:rPr>
@@ -1727,18 +1587,7 @@
           <w:szCs w:val="22"/>
           <w:lang w:val="es-PE"/>
         </w:rPr>
-        <w:t>,</w:t>
-      </w:r>
-      <w:proofErr w:type="gramEnd"/>
-      <w:r>
-        <w:rPr>
-          <w:rFonts w:ascii="Arial Narrow" w:hAnsi="Arial Narrow" w:cs="Arial"/>
-          <w:color w:val="000000" w:themeColor="text1"/>
-          <w:sz w:val="22"/>
-          <w:szCs w:val="22"/>
-          <w:lang w:val="es-PE"/>
-        </w:rPr>
-        <w:t xml:space="preserve">  en</w:t>
+        <w:t>,  en</w:t>
       </w:r>
       <w:r>
         <w:rPr>
@@ -1843,7 +1692,17 @@
           <w:szCs w:val="22"/>
           <w:lang w:val="es-PE"/>
         </w:rPr>
-        <w:t xml:space="preserve">Con el </w:t>
+        <w:t>Con la</w:t>
+      </w:r>
+      <w:r>
+        <w:rPr>
+          <w:rFonts w:ascii="Arial Narrow" w:hAnsi="Arial Narrow" w:cs="Arial"/>
+          <w:color w:val="000000" w:themeColor="text1"/>
+          <w:sz w:val="22"/>
+          <w:szCs w:val="22"/>
+          <w:lang w:val="es-PE"/>
+        </w:rPr>
+        <w:t xml:space="preserve"> </w:t>
       </w:r>
       <w:r>
         <w:rPr>
@@ -1921,7 +1780,17 @@
           <w:szCs w:val="22"/>
           <w:u w:val="single"/>
         </w:rPr>
-        <w:t>DESCRIPCIÓN DEL PROYECTO</w:t>
+        <w:t xml:space="preserve">DESCRIPCIÓN </w:t>
+      </w:r>
+      <w:r>
+        <w:rPr>
+          <w:rFonts w:ascii="Arial Narrow" w:hAnsi="Arial Narrow" w:cs="Arial"/>
+          <w:b/>
+          <w:sz w:val="22"/>
+          <w:szCs w:val="22"/>
+          <w:u w:val="single"/>
+        </w:rPr>
+        <w:t>DE LA IOARR</w:t>
       </w:r>
     </w:p>
     <w:p>
@@ -1937,14 +1806,43 @@
         <w:rPr>
           <w:rFonts w:ascii="Arial Narrow" w:hAnsi="Arial Narrow" w:cs="Arial"/>
         </w:rPr>
-        <w:t>El proyecto comprende el desarrollo y planteamiento de un techo en la losa deportiva, y tribuna los cuales han sido cuidadosamente propuestos en cuanto a la ubicación, orientación, respetando la funcionabilidad de la institución, el techo se plantea como un componente más para complementar el proyecto</w:t>
+        <w:t xml:space="preserve">El proyecto comprende </w:t>
       </w:r>
       <w:r>
         <w:rPr>
           <w:rFonts w:ascii="Arial Narrow" w:hAnsi="Arial Narrow" w:cs="Arial"/>
-          <w:lang w:val="es-ES"/>
-        </w:rPr>
-        <w:t>”.</w:t>
+        </w:rPr>
+        <w:t>la construcción</w:t>
+      </w:r>
+      <w:r>
+        <w:rPr>
+          <w:rFonts w:ascii="Arial Narrow" w:hAnsi="Arial Narrow" w:cs="Arial"/>
+        </w:rPr>
+        <w:t xml:space="preserve"> de un techo y tribuna </w:t>
+      </w:r>
+      <w:r>
+        <w:rPr>
+          <w:rFonts w:ascii="Arial Narrow" w:hAnsi="Arial Narrow" w:cs="Arial"/>
+        </w:rPr>
+        <w:t>en la losa deportiva</w:t>
+      </w:r>
+      <w:r>
+        <w:rPr>
+          <w:rFonts w:ascii="Arial Narrow" w:hAnsi="Arial Narrow" w:cs="Arial"/>
+        </w:rPr>
+        <w:t xml:space="preserve"> de la IEP N° 54411 “ANDRÉS AVELINO CÁCERES”- Santa Rosa; </w:t>
+      </w:r>
+      <w:r>
+        <w:rPr>
+          <w:rFonts w:ascii="Arial Narrow" w:hAnsi="Arial Narrow" w:cs="Arial"/>
+        </w:rPr>
+        <w:t xml:space="preserve">los cuales han sido cuidadosamente propuestos en cuanto a la ubicación, orientación, respetando la funcionabilidad de la institución, el techo se plantea </w:t>
+      </w:r>
+      <w:r>
+        <w:rPr>
+          <w:rFonts w:ascii="Arial Narrow" w:hAnsi="Arial Narrow" w:cs="Arial"/>
+        </w:rPr>
+        <w:t>con estructura metálica.</w:t>
       </w:r>
     </w:p>
     <w:p>
@@ -2096,6 +1994,7 @@
           <w:rFonts w:ascii="Arial Narrow" w:hAnsi="Arial Narrow" w:cs="Arial"/>
           <w:lang w:val="es-ES"/>
         </w:rPr>
+        <w:lastRenderedPageBreak/>
         <w:t xml:space="preserve">Plazo de Ejecución </w:t>
       </w:r>
       <w:r>
@@ -2437,8 +2336,25 @@
           <w:u w:val="single"/>
           <w:lang w:val="es-ES"/>
         </w:rPr>
-        <w:lastRenderedPageBreak/>
-        <w:t xml:space="preserve">METAS DEL PROYECTO </w:t>
+        <w:t xml:space="preserve">METAS </w:t>
+      </w:r>
+      <w:r>
+        <w:rPr>
+          <w:rFonts w:ascii="Arial Narrow" w:hAnsi="Arial Narrow"/>
+          <w:b/>
+          <w:u w:val="single"/>
+          <w:lang w:val="es-ES"/>
+        </w:rPr>
+        <w:t>DE LA IOARR</w:t>
+      </w:r>
+      <w:r>
+        <w:rPr>
+          <w:rFonts w:ascii="Arial Narrow" w:hAnsi="Arial Narrow"/>
+          <w:b/>
+          <w:u w:val="single"/>
+          <w:lang w:val="es-ES"/>
+        </w:rPr>
+        <w:t xml:space="preserve"> </w:t>
       </w:r>
     </w:p>
     <w:p>
@@ -2500,6 +2416,52 @@
     <w:p>
       <w:pPr>
         <w:pStyle w:val="Prrafodelista"/>
+        <w:numPr>
+          <w:ilvl w:val="0"/>
+          <w:numId w:val="30"/>
+        </w:numPr>
+        <w:tabs>
+          <w:tab w:val="left" w:pos="1020"/>
+        </w:tabs>
+        <w:rPr>
+          <w:rFonts w:ascii="Arial Narrow" w:hAnsi="Arial Narrow"/>
+          <w:lang w:val="es-ES"/>
+        </w:rPr>
+      </w:pPr>
+      <w:r>
+        <w:rPr>
+          <w:rFonts w:ascii="Arial Narrow" w:hAnsi="Arial Narrow"/>
+          <w:lang w:val="es-ES"/>
+        </w:rPr>
+        <w:t xml:space="preserve">Instalación de tribuna portátil. </w:t>
+      </w:r>
+    </w:p>
+    <w:p>
+      <w:pPr>
+        <w:pStyle w:val="Prrafodelista"/>
+        <w:numPr>
+          <w:ilvl w:val="0"/>
+          <w:numId w:val="30"/>
+        </w:numPr>
+        <w:tabs>
+          <w:tab w:val="left" w:pos="1020"/>
+        </w:tabs>
+        <w:rPr>
+          <w:rFonts w:ascii="Arial Narrow" w:hAnsi="Arial Narrow"/>
+          <w:lang w:val="es-ES"/>
+        </w:rPr>
+      </w:pPr>
+      <w:r>
+        <w:rPr>
+          <w:rFonts w:ascii="Arial Narrow" w:hAnsi="Arial Narrow"/>
+          <w:lang w:val="es-ES"/>
+        </w:rPr>
+        <w:t>Pintado de losa deportiva</w:t>
+      </w:r>
+    </w:p>
+    <w:p>
+      <w:pPr>
+        <w:pStyle w:val="Prrafodelista"/>
         <w:tabs>
           <w:tab w:val="left" w:pos="1020"/>
         </w:tabs>
@@ -2534,7 +2496,25 @@
           <w:u w:val="single"/>
           <w:lang w:val="es-ES"/>
         </w:rPr>
-        <w:t xml:space="preserve">PRESUPUESTO DEL PROYECTO </w:t>
+        <w:t xml:space="preserve">PRESUPUESTO </w:t>
+      </w:r>
+      <w:r>
+        <w:rPr>
+          <w:rFonts w:ascii="Arial Narrow" w:hAnsi="Arial Narrow"/>
+          <w:b/>
+          <w:u w:val="single"/>
+          <w:lang w:val="es-ES"/>
+        </w:rPr>
+        <w:t>DE LA IOARR</w:t>
+      </w:r>
+      <w:r>
+        <w:rPr>
+          <w:rFonts w:ascii="Arial Narrow" w:hAnsi="Arial Narrow"/>
+          <w:b/>
+          <w:u w:val="single"/>
+          <w:lang w:val="es-ES"/>
+        </w:rPr>
+        <w:t xml:space="preserve"> </w:t>
       </w:r>
     </w:p>
     <w:p>
@@ -2568,7 +2548,19 @@
         <w:rPr>
           <w:rFonts w:ascii="Arial Narrow" w:hAnsi="Arial Narrow"/>
         </w:rPr>
-        <w:t xml:space="preserve">El Presupuesto Total del proyecto es de S/. </w:t>
+        <w:t xml:space="preserve">El Presupuesto Total </w:t>
+      </w:r>
+      <w:r>
+        <w:rPr>
+          <w:rFonts w:ascii="Arial Narrow" w:hAnsi="Arial Narrow"/>
+        </w:rPr>
+        <w:t>DE LA IOARR</w:t>
+      </w:r>
+      <w:r>
+        <w:rPr>
+          <w:rFonts w:ascii="Arial Narrow" w:hAnsi="Arial Narrow"/>
+        </w:rPr>
+        <w:t xml:space="preserve"> es de S/. </w:t>
       </w:r>
       <w:r>
         <w:rPr>
@@ -2592,14 +2584,12 @@
         </w:rPr>
         <w:t xml:space="preserve">a </w:t>
       </w:r>
-      <w:proofErr w:type="gramStart"/>
       <w:r>
         <w:rPr>
           <w:rFonts w:ascii="Arial Narrow" w:hAnsi="Arial Narrow"/>
         </w:rPr>
         <w:t>Mayo</w:t>
       </w:r>
-      <w:proofErr w:type="gramEnd"/>
       <w:r>
         <w:rPr>
           <w:rFonts w:ascii="Arial Narrow" w:hAnsi="Arial Narrow"/>
@@ -2642,33 +2632,37 @@
         <w:rPr>
           <w:rFonts w:ascii="Arial Narrow" w:hAnsi="Arial Narrow"/>
         </w:rPr>
-        <w:t xml:space="preserve">En el presente proyecto </w:t>
+        <w:t>La</w:t>
       </w:r>
       <w:r>
         <w:rPr>
           <w:rFonts w:ascii="Arial Narrow" w:hAnsi="Arial Narrow"/>
         </w:rPr>
-        <w:t xml:space="preserve">se ejecutará por la modalidad de ADMINISTRACION </w:t>
-      </w:r>
-      <w:proofErr w:type="gramStart"/>
-      <w:r>
-        <w:rPr>
-          <w:rFonts w:ascii="Arial Narrow" w:hAnsi="Arial Narrow"/>
-        </w:rPr>
-        <w:t xml:space="preserve">DIRECTA </w:t>
+        <w:t xml:space="preserve"> presente </w:t>
       </w:r>
       <w:r>
         <w:rPr>
           <w:rFonts w:ascii="Arial Narrow" w:hAnsi="Arial Narrow"/>
         </w:rPr>
-        <w:t xml:space="preserve"> el</w:t>
+        <w:t>IOARR</w:t>
       </w:r>
-      <w:proofErr w:type="gramEnd"/>
       <w:r>
         <w:rPr>
           <w:rFonts w:ascii="Arial Narrow" w:hAnsi="Arial Narrow"/>
         </w:rPr>
-        <w:t xml:space="preserve"> análisis se ha desarrolla con el régimen salarial de construcción civil</w:t>
+        <w:t xml:space="preserve"> </w:t>
+      </w:r>
+      <w:r>
+        <w:rPr>
+          <w:rFonts w:ascii="Arial Narrow" w:hAnsi="Arial Narrow"/>
+        </w:rPr>
+        <w:t xml:space="preserve">se ejecutará por la modalidad de ADMINISTRACION DIRECTA </w:t>
+      </w:r>
+      <w:r>
+        <w:rPr>
+          <w:rFonts w:ascii="Arial Narrow" w:hAnsi="Arial Narrow"/>
+        </w:rPr>
+        <w:t xml:space="preserve"> el análisis se ha desarrolla con el régimen salarial de construcción civil</w:t>
       </w:r>
       <w:r>
         <w:rPr>
@@ -2680,19 +2674,25 @@
         <w:rPr>
           <w:rFonts w:ascii="Arial Narrow" w:hAnsi="Arial Narrow"/>
         </w:rPr>
-        <w:t>, porque los precios de materiales e insumos han sido cotizados en la ciudad de A</w:t>
+        <w:t xml:space="preserve">, porque los precios de materiales e insumos han sido cotizados en la ciudad de </w:t>
       </w:r>
       <w:r>
         <w:rPr>
           <w:rFonts w:ascii="Arial Narrow" w:hAnsi="Arial Narrow"/>
         </w:rPr>
-        <w:t>ndahuaylas</w:t>
+        <w:t>Abancay</w:t>
       </w:r>
       <w:r>
         <w:rPr>
           <w:rFonts w:ascii="Arial Narrow" w:hAnsi="Arial Narrow"/>
         </w:rPr>
         <w:t>, las mismas que en el análisis de costos unitarios especifican</w:t>
+      </w:r>
+      <w:r>
+        <w:rPr>
+          <w:rFonts w:ascii="Arial Narrow" w:hAnsi="Arial Narrow"/>
+        </w:rPr>
+        <w:t xml:space="preserve"> en el siguiente cuadro:</w:t>
       </w:r>
     </w:p>
     <w:p>
@@ -2704,6 +2704,11 @@
         </w:rPr>
       </w:pPr>
       <w:r>
+        <w:rPr>
+          <w:noProof/>
+          <w:lang w:eastAsia="es-PE"/>
+        </w:rPr>
+        <w:lastRenderedPageBreak/>
         <w:drawing>
           <wp:inline distT="0" distB="0" distL="0" distR="0" wp14:anchorId="0A80BFDF" wp14:editId="466F5B51">
             <wp:extent cx="5612130" cy="4744720"/>
@@ -2793,7 +2798,6 @@
           <w:u w:val="single"/>
           <w:lang w:val="es-ES"/>
         </w:rPr>
-        <w:lastRenderedPageBreak/>
         <w:t>RESUMEN DEL COSTO DIRECTO</w:t>
       </w:r>
     </w:p>
@@ -3161,59 +3165,7 @@
                 <w:szCs w:val="16"/>
                 <w:lang w:eastAsia="es-PE"/>
               </w:rPr>
-              <w:t xml:space="preserve">"OPTIMIZACION MEDIANTE COBERTURA PARA LOSA </w:t>
-            </w:r>
-            <w:proofErr w:type="gramStart"/>
-            <w:r>
-              <w:rPr>
-                <w:rFonts w:ascii="Arial Narrow" w:eastAsia="Times New Roman" w:hAnsi="Arial Narrow" w:cs="Arial"/>
-                <w:b/>
-                <w:bCs/>
-                <w:color w:val="000000"/>
-                <w:sz w:val="16"/>
-                <w:szCs w:val="16"/>
-                <w:lang w:eastAsia="es-PE"/>
-              </w:rPr>
-              <w:t>DEPORTIVA  DE</w:t>
-            </w:r>
-            <w:proofErr w:type="gramEnd"/>
-            <w:r>
-              <w:rPr>
-                <w:rFonts w:ascii="Arial Narrow" w:eastAsia="Times New Roman" w:hAnsi="Arial Narrow" w:cs="Arial"/>
-                <w:b/>
-                <w:bCs/>
-                <w:color w:val="000000"/>
-                <w:sz w:val="16"/>
-                <w:szCs w:val="16"/>
-                <w:lang w:eastAsia="es-PE"/>
-              </w:rPr>
-              <w:t xml:space="preserve"> LA I.E.P.  </w:t>
-            </w:r>
-            <w:proofErr w:type="spellStart"/>
-            <w:r>
-              <w:rPr>
-                <w:rFonts w:ascii="Arial Narrow" w:eastAsia="Times New Roman" w:hAnsi="Arial Narrow" w:cs="Arial"/>
-                <w:b/>
-                <w:bCs/>
-                <w:color w:val="000000"/>
-                <w:sz w:val="16"/>
-                <w:szCs w:val="16"/>
-                <w:lang w:eastAsia="es-PE"/>
-              </w:rPr>
-              <w:t>N°</w:t>
-            </w:r>
-            <w:proofErr w:type="spellEnd"/>
-            <w:r>
-              <w:rPr>
-                <w:rFonts w:ascii="Arial Narrow" w:eastAsia="Times New Roman" w:hAnsi="Arial Narrow" w:cs="Arial"/>
-                <w:b/>
-                <w:bCs/>
-                <w:color w:val="000000"/>
-                <w:sz w:val="16"/>
-                <w:szCs w:val="16"/>
-                <w:lang w:eastAsia="es-PE"/>
-              </w:rPr>
-              <w:t xml:space="preserve"> 54411 SANTA ROSA - DISTRITO SANTA ROSA PROVINCIA DE GRAU</w:t>
+              <w:t>"OPTIMIZACION MEDIANTE COBERTURA PARA LOSA DEPORTIVA  DE LA I.E.P.  N° 54411 SANTA ROSA - DISTRITO SANTA ROSA PROVINCIA DE GRAU</w:t>
             </w:r>
           </w:p>
         </w:tc>
@@ -3422,33 +3374,7 @@
                 <w:szCs w:val="16"/>
                 <w:lang w:eastAsia="es-PE"/>
               </w:rPr>
-              <w:t xml:space="preserve">COBERTURA LOZA DEPORTIVA I.E.P. </w:t>
-            </w:r>
-            <w:proofErr w:type="spellStart"/>
-            <w:r>
-              <w:rPr>
-                <w:rFonts w:ascii="Arial Narrow" w:eastAsia="Times New Roman" w:hAnsi="Arial Narrow" w:cs="Arial"/>
-                <w:b/>
-                <w:bCs/>
-                <w:color w:val="000000"/>
-                <w:sz w:val="16"/>
-                <w:szCs w:val="16"/>
-                <w:lang w:eastAsia="es-PE"/>
-              </w:rPr>
-              <w:t>N°</w:t>
-            </w:r>
-            <w:proofErr w:type="spellEnd"/>
-            <w:r>
-              <w:rPr>
-                <w:rFonts w:ascii="Arial Narrow" w:eastAsia="Times New Roman" w:hAnsi="Arial Narrow" w:cs="Arial"/>
-                <w:b/>
-                <w:bCs/>
-                <w:color w:val="000000"/>
-                <w:sz w:val="16"/>
-                <w:szCs w:val="16"/>
-                <w:lang w:eastAsia="es-PE"/>
-              </w:rPr>
-              <w:t xml:space="preserve"> 54411 SANTA ROSA - DISTRITO SANTA ROSA </w:t>
+              <w:t xml:space="preserve">COBERTURA LOZA DEPORTIVA I.E.P. N° 54411 SANTA ROSA - DISTRITO SANTA ROSA </w:t>
             </w:r>
           </w:p>
         </w:tc>
@@ -4161,59 +4087,7 @@
                 <w:szCs w:val="14"/>
                 <w:lang w:eastAsia="es-PE"/>
               </w:rPr>
-              <w:t xml:space="preserve">COBERTURA LOSA DEPORTIVA </w:t>
-            </w:r>
-            <w:proofErr w:type="gramStart"/>
-            <w:r>
-              <w:rPr>
-                <w:rFonts w:ascii="Arial Narrow" w:eastAsia="Times New Roman" w:hAnsi="Arial Narrow" w:cs="Arial"/>
-                <w:b/>
-                <w:bCs/>
-                <w:color w:val="FF0000"/>
-                <w:sz w:val="14"/>
-                <w:szCs w:val="14"/>
-                <w:lang w:eastAsia="es-PE"/>
-              </w:rPr>
-              <w:t>I.EP</w:t>
-            </w:r>
-            <w:proofErr w:type="gramEnd"/>
-            <w:r>
-              <w:rPr>
-                <w:rFonts w:ascii="Arial Narrow" w:eastAsia="Times New Roman" w:hAnsi="Arial Narrow" w:cs="Arial"/>
-                <w:b/>
-                <w:bCs/>
-                <w:color w:val="FF0000"/>
-                <w:sz w:val="14"/>
-                <w:szCs w:val="14"/>
-                <w:lang w:eastAsia="es-PE"/>
-              </w:rPr>
-              <w:t xml:space="preserve"> </w:t>
-            </w:r>
-            <w:proofErr w:type="spellStart"/>
-            <w:r>
-              <w:rPr>
-                <w:rFonts w:ascii="Arial Narrow" w:eastAsia="Times New Roman" w:hAnsi="Arial Narrow" w:cs="Arial"/>
-                <w:b/>
-                <w:bCs/>
-                <w:color w:val="FF0000"/>
-                <w:sz w:val="14"/>
-                <w:szCs w:val="14"/>
-                <w:lang w:eastAsia="es-PE"/>
-              </w:rPr>
-              <w:t>N°</w:t>
-            </w:r>
-            <w:proofErr w:type="spellEnd"/>
-            <w:r>
-              <w:rPr>
-                <w:rFonts w:ascii="Arial Narrow" w:eastAsia="Times New Roman" w:hAnsi="Arial Narrow" w:cs="Arial"/>
-                <w:b/>
-                <w:bCs/>
-                <w:color w:val="FF0000"/>
-                <w:sz w:val="14"/>
-                <w:szCs w:val="14"/>
-                <w:lang w:eastAsia="es-PE"/>
-              </w:rPr>
-              <w:t xml:space="preserve"> 54411 SANTA ROSA  DISTRITO SANTA ROSA</w:t>
+              <w:t>COBERTURA LOSA DEPORTIVA I.EP N° 54411 SANTA ROSA  DISTRITO SANTA ROSA</w:t>
             </w:r>
           </w:p>
         </w:tc>
@@ -4536,6 +4410,7 @@
                 <w:szCs w:val="14"/>
                 <w:lang w:eastAsia="es-PE"/>
               </w:rPr>
+              <w:lastRenderedPageBreak/>
               <w:t>01.01</w:t>
             </w:r>
           </w:p>
@@ -11310,7 +11185,6 @@
                 <w:szCs w:val="14"/>
                 <w:lang w:eastAsia="es-PE"/>
               </w:rPr>
-              <w:lastRenderedPageBreak/>
               <w:t>01.06.02.01</w:t>
             </w:r>
           </w:p>
@@ -13261,6 +13135,7 @@
                 <w:szCs w:val="14"/>
                 <w:lang w:eastAsia="es-PE"/>
               </w:rPr>
+              <w:lastRenderedPageBreak/>
               <w:t>01.08.01</w:t>
             </w:r>
           </w:p>
@@ -16191,29 +16066,7 @@
                 <w:szCs w:val="14"/>
                 <w:lang w:eastAsia="es-PE"/>
               </w:rPr>
-              <w:t xml:space="preserve">CANALETA METALICA </w:t>
-            </w:r>
-            <w:proofErr w:type="gramStart"/>
-            <w:r>
-              <w:rPr>
-                <w:rFonts w:ascii="Arial Narrow" w:eastAsia="Times New Roman" w:hAnsi="Arial Narrow" w:cs="Arial"/>
-                <w:color w:val="000000"/>
-                <w:sz w:val="14"/>
-                <w:szCs w:val="14"/>
-                <w:lang w:eastAsia="es-PE"/>
-              </w:rPr>
-              <w:t>RECTANGULAR  EVACUACION</w:t>
-            </w:r>
-            <w:proofErr w:type="gramEnd"/>
-            <w:r>
-              <w:rPr>
-                <w:rFonts w:ascii="Arial Narrow" w:eastAsia="Times New Roman" w:hAnsi="Arial Narrow" w:cs="Arial"/>
-                <w:color w:val="000000"/>
-                <w:sz w:val="14"/>
-                <w:szCs w:val="14"/>
-                <w:lang w:eastAsia="es-PE"/>
-              </w:rPr>
-              <w:t xml:space="preserve"> AGUAS PLUVIALES</w:t>
+              <w:t>CANALETA METALICA RECTANGULAR  EVACUACION AGUAS PLUVIALES</w:t>
             </w:r>
           </w:p>
         </w:tc>
@@ -18323,7 +18176,25 @@
         <w:rPr>
           <w:rFonts w:ascii="Arial Narrow" w:hAnsi="Arial Narrow"/>
         </w:rPr>
-        <w:t>n se ha estimado en 02 meses (60</w:t>
+        <w:t>n se ha est</w:t>
+      </w:r>
+      <w:r>
+        <w:rPr>
+          <w:rFonts w:ascii="Arial Narrow" w:hAnsi="Arial Narrow"/>
+        </w:rPr>
+        <w:t>imado en 04</w:t>
+      </w:r>
+      <w:r>
+        <w:rPr>
+          <w:rFonts w:ascii="Arial Narrow" w:hAnsi="Arial Narrow"/>
+        </w:rPr>
+        <w:t xml:space="preserve"> meses (</w:t>
+      </w:r>
+      <w:r>
+        <w:rPr>
+          <w:rFonts w:ascii="Arial Narrow" w:hAnsi="Arial Narrow"/>
+        </w:rPr>
+        <w:t>120</w:t>
       </w:r>
       <w:r>
         <w:rPr>
@@ -18351,19 +18222,13 @@
         <w:rPr>
           <w:rFonts w:ascii="Arial Narrow" w:hAnsi="Arial Narrow"/>
         </w:rPr>
-        <w:t>Primero se ejecutará 02</w:t>
+        <w:t xml:space="preserve">Primero </w:t>
       </w:r>
       <w:r>
         <w:rPr>
           <w:rFonts w:ascii="Arial Narrow" w:hAnsi="Arial Narrow"/>
         </w:rPr>
-        <w:t xml:space="preserve"> Meses por la modalidad de administración directa a cargo de la entidad como son: </w:t>
-      </w:r>
-      <w:r>
-        <w:rPr>
-          <w:rFonts w:ascii="Arial Narrow" w:hAnsi="Arial Narrow"/>
-        </w:rPr>
-        <w:t xml:space="preserve">Cobertura del techo metálico de ambas losas deportivas más tribunas </w:t>
+        <w:t>se elaborará el expediente técnico durante 1 mes</w:t>
       </w:r>
     </w:p>
     <w:p>
@@ -18385,21 +18250,79 @@
         <w:rPr>
           <w:rFonts w:ascii="Arial Narrow" w:hAnsi="Arial Narrow"/>
         </w:rPr>
-        <w:t xml:space="preserve">Segundo se </w:t>
+        <w:t>Segundo, s</w:t>
       </w:r>
-      <w:proofErr w:type="gramStart"/>
       <w:r>
         <w:rPr>
           <w:rFonts w:ascii="Arial Narrow" w:hAnsi="Arial Narrow"/>
         </w:rPr>
-        <w:t>realizara</w:t>
+        <w:t xml:space="preserve">e ejecutará </w:t>
       </w:r>
-      <w:proofErr w:type="gramEnd"/>
       <w:r>
         <w:rPr>
           <w:rFonts w:ascii="Arial Narrow" w:hAnsi="Arial Narrow"/>
         </w:rPr>
-        <w:t xml:space="preserve"> la liquidación del IOAR</w:t>
+        <w:t xml:space="preserve">la obra en </w:t>
+      </w:r>
+      <w:r>
+        <w:rPr>
+          <w:rFonts w:ascii="Arial Narrow" w:hAnsi="Arial Narrow"/>
+        </w:rPr>
+        <w:t>02</w:t>
+      </w:r>
+      <w:r>
+        <w:rPr>
+          <w:rFonts w:ascii="Arial Narrow" w:hAnsi="Arial Narrow"/>
+        </w:rPr>
+        <w:t xml:space="preserve"> Meses por la modalidad de administración directa a cargo de la entidad como son: </w:t>
+      </w:r>
+      <w:r>
+        <w:rPr>
+          <w:rFonts w:ascii="Arial Narrow" w:hAnsi="Arial Narrow"/>
+        </w:rPr>
+        <w:t xml:space="preserve">Cobertura del techo </w:t>
+      </w:r>
+      <w:r>
+        <w:rPr>
+          <w:rFonts w:ascii="Arial Narrow" w:hAnsi="Arial Narrow"/>
+        </w:rPr>
+        <w:t>con estructura metálica, instalación de tribuna portátil y pintado de losa deportiva</w:t>
+      </w:r>
+      <w:r>
+        <w:rPr>
+          <w:rFonts w:ascii="Arial Narrow" w:hAnsi="Arial Narrow"/>
+        </w:rPr>
+        <w:t xml:space="preserve"> </w:t>
+      </w:r>
+    </w:p>
+    <w:p>
+      <w:pPr>
+        <w:pStyle w:val="PARRAFO"/>
+        <w:keepNext w:val="0"/>
+        <w:widowControl w:val="0"/>
+        <w:numPr>
+          <w:ilvl w:val="0"/>
+          <w:numId w:val="32"/>
+        </w:numPr>
+        <w:spacing w:before="120"/>
+        <w:ind w:left="851" w:hanging="425"/>
+        <w:rPr>
+          <w:rFonts w:ascii="Arial Narrow" w:hAnsi="Arial Narrow"/>
+        </w:rPr>
+      </w:pPr>
+      <w:r>
+        <w:rPr>
+          <w:rFonts w:ascii="Arial Narrow" w:hAnsi="Arial Narrow"/>
+        </w:rPr>
+        <w:t>Tercero</w:t>
+      </w:r>
+      <w:bookmarkStart w:id="7" w:name="_GoBack"/>
+      <w:bookmarkEnd w:id="7"/>
+      <w:r>
+        <w:rPr>
+          <w:rFonts w:ascii="Arial Narrow" w:hAnsi="Arial Narrow"/>
+        </w:rPr>
+        <w:t xml:space="preserve"> se realizara la liquidación del IOAR</w:t>
       </w:r>
       <w:r>
         <w:rPr>
@@ -18453,7 +18376,6 @@
           <w:u w:val="single"/>
           <w:lang w:val="es-ES"/>
         </w:rPr>
-        <w:lastRenderedPageBreak/>
         <w:t xml:space="preserve">CONCLUSIONES Y RECOMENDACIONES </w:t>
       </w:r>
     </w:p>
@@ -18501,6 +18423,7 @@
           <w:color w:val="000000" w:themeColor="text1"/>
           <w:lang w:val="es-MX"/>
         </w:rPr>
+        <w:lastRenderedPageBreak/>
         <w:t xml:space="preserve">54411 SANTA ROSA </w:t>
       </w:r>
       <w:r>
@@ -18595,7 +18518,23 @@
           <w:color w:val="000000" w:themeColor="text1"/>
           <w:lang w:val="es-MX"/>
         </w:rPr>
-        <w:t>Se recomienda, además, que, una vez realizado el techado, dicho acción se constituirá como oferta existente de cobertura en buen estado, la cual deberá ser analizada al momento de la elaboración del expediente técnico del proyecto declarado viable</w:t>
+        <w:t xml:space="preserve">Se recomienda, además, que, una vez realizado el techado, dicho acción se constituirá como oferta existente de cobertura en buen estado, la cual deberá ser analizada al momento de la elaboración del expediente técnico </w:t>
+      </w:r>
+      <w:r>
+        <w:rPr>
+          <w:rFonts w:ascii="Arial Narrow" w:hAnsi="Arial Narrow" w:cs="Arial"/>
+          <w:color w:val="000000" w:themeColor="text1"/>
+          <w:lang w:val="es-MX"/>
+        </w:rPr>
+        <w:t>DE LA IOARR</w:t>
+      </w:r>
+      <w:r>
+        <w:rPr>
+          <w:rFonts w:ascii="Arial Narrow" w:hAnsi="Arial Narrow" w:cs="Arial"/>
+          <w:color w:val="000000" w:themeColor="text1"/>
+          <w:lang w:val="es-MX"/>
+        </w:rPr>
+        <w:t xml:space="preserve"> declarado viable</w:t>
       </w:r>
     </w:p>
     <w:sectPr>
@@ -18612,7 +18551,7 @@
 </file>
 
 <file path=word/endnotes.xml><?xml version="1.0" encoding="utf-8"?>
-<w:endnotes xmlns:wpc="http://schemas.microsoft.com/office/word/2010/wordprocessingCanvas" xmlns:cx="http://schemas.microsoft.com/office/drawing/2014/chartex" xmlns:cx1="http://schemas.microsoft.com/office/drawing/2015/9/8/chartex" xmlns:cx2="http://schemas.microsoft.com/office/drawing/2015/10/21/chartex" xmlns:cx3="http://schemas.microsoft.com/office/drawing/2016/5/9/chartex" xmlns:cx4="http://schemas.microsoft.com/office/drawing/2016/5/10/chartex" xmlns:cx5="http://schemas.microsoft.com/office/drawing/2016/5/11/chartex" xmlns:cx6="http://schemas.microsoft.com/office/drawing/2016/5/12/chartex" xmlns:cx7="http://schemas.microsoft.com/office/drawing/2016/5/13/chartex" xmlns:cx8="http://schemas.microsoft.com/office/drawing/2016/5/14/chartex" xmlns:mc="http://schemas.openxmlformats.org/markup-compatibility/2006" xmlns:aink="http://schemas.microsoft.com/office/drawing/2016/ink" xmlns:am3d="http://schemas.microsoft.com/office/drawing/2017/model3d" xmlns:o="urn:schemas-microsoft-com:office:office" xmlns:r="http://schemas.openxmlformats.org/officeDocument/2006/relationships" xmlns:m="http://schemas.openxmlformats.org/officeDocument/2006/math" xmlns:v="urn:schemas-microsoft-com:vml" xmlns:wp14="http://schemas.microsoft.com/office/word/2010/wordprocessingDrawing" xmlns:wp="http://schemas.openxmlformats.org/drawingml/2006/wordprocessingDrawing" xmlns:w10="urn:schemas-microsoft-com:office:word" xmlns:w="http://schemas.openxmlformats.org/wordprocessingml/2006/main" xmlns:w14="http://schemas.microsoft.com/office/word/2010/wordml" xmlns:w15="http://schemas.microsoft.com/office/word/2012/wordml" xmlns:w16cex="http://schemas.microsoft.com/office/word/2018/wordml/cex" xmlns:w16cid="http://schemas.microsoft.com/office/word/2016/wordml/cid" xmlns:w16="http://schemas.microsoft.com/office/word/2018/wordml" xmlns:w16se="http://schemas.microsoft.com/office/word/2015/wordml/symex" xmlns:wpg="http://schemas.microsoft.com/office/word/2010/wordprocessingGroup" xmlns:wpi="http://schemas.microsoft.com/office/word/2010/wordprocessingInk" xmlns:wne="http://schemas.microsoft.com/office/word/2006/wordml" xmlns:wps="http://schemas.microsoft.com/office/word/2010/wordprocessingShape" mc:Ignorable="w14 w15 w16se w16cid w16 w16cex wp14">
+<w:endnotes xmlns:wpc="http://schemas.microsoft.com/office/word/2010/wordprocessingCanvas" xmlns:mc="http://schemas.openxmlformats.org/markup-compatibility/2006" xmlns:o="urn:schemas-microsoft-com:office:office" xmlns:r="http://schemas.openxmlformats.org/officeDocument/2006/relationships" xmlns:m="http://schemas.openxmlformats.org/officeDocument/2006/math" xmlns:v="urn:schemas-microsoft-com:vml" xmlns:wp14="http://schemas.microsoft.com/office/word/2010/wordprocessingDrawing" xmlns:wp="http://schemas.openxmlformats.org/drawingml/2006/wordprocessingDrawing" xmlns:w10="urn:schemas-microsoft-com:office:word" xmlns:w="http://schemas.openxmlformats.org/wordprocessingml/2006/main" xmlns:w14="http://schemas.microsoft.com/office/word/2010/wordml" xmlns:w15="http://schemas.microsoft.com/office/word/2012/wordml" xmlns:wpg="http://schemas.microsoft.com/office/word/2010/wordprocessingGroup" xmlns:wpi="http://schemas.microsoft.com/office/word/2010/wordprocessingInk" xmlns:wne="http://schemas.microsoft.com/office/word/2006/wordml" xmlns:wps="http://schemas.microsoft.com/office/word/2010/wordprocessingShape" mc:Ignorable="w14 w15 wp14">
   <w:endnote w:type="separator" w:id="-1">
     <w:p>
       <w:pPr>
@@ -18637,7 +18576,7 @@
 </file>
 
 <file path=word/footer1.xml><?xml version="1.0" encoding="utf-8"?>
-<w:ftr xmlns:wpc="http://schemas.microsoft.com/office/word/2010/wordprocessingCanvas" xmlns:cx="http://schemas.microsoft.com/office/drawing/2014/chartex" xmlns:cx1="http://schemas.microsoft.com/office/drawing/2015/9/8/chartex" xmlns:cx2="http://schemas.microsoft.com/office/drawing/2015/10/21/chartex" xmlns:cx3="http://schemas.microsoft.com/office/drawing/2016/5/9/chartex" xmlns:cx4="http://schemas.microsoft.com/office/drawing/2016/5/10/chartex" xmlns:cx5="http://schemas.microsoft.com/office/drawing/2016/5/11/chartex" xmlns:cx6="http://schemas.microsoft.com/office/drawing/2016/5/12/chartex" xmlns:cx7="http://schemas.microsoft.com/office/drawing/2016/5/13/chartex" xmlns:cx8="http://schemas.microsoft.com/office/drawing/2016/5/14/chartex" xmlns:mc="http://schemas.openxmlformats.org/markup-compatibility/2006" xmlns:aink="http://schemas.microsoft.com/office/drawing/2016/ink" xmlns:am3d="http://schemas.microsoft.com/office/drawing/2017/model3d" xmlns:o="urn:schemas-microsoft-com:office:office" xmlns:r="http://schemas.openxmlformats.org/officeDocument/2006/relationships" xmlns:m="http://schemas.openxmlformats.org/officeDocument/2006/math" xmlns:v="urn:schemas-microsoft-com:vml" xmlns:wp14="http://schemas.microsoft.com/office/word/2010/wordprocessingDrawing" xmlns:wp="http://schemas.openxmlformats.org/drawingml/2006/wordprocessingDrawing" xmlns:w10="urn:schemas-microsoft-com:office:word" xmlns:w="http://schemas.openxmlformats.org/wordprocessingml/2006/main" xmlns:w14="http://schemas.microsoft.com/office/word/2010/wordml" xmlns:w15="http://schemas.microsoft.com/office/word/2012/wordml" xmlns:w16cex="http://schemas.microsoft.com/office/word/2018/wordml/cex" xmlns:w16cid="http://schemas.microsoft.com/office/word/2016/wordml/cid" xmlns:w16="http://schemas.microsoft.com/office/word/2018/wordml" xmlns:w16se="http://schemas.microsoft.com/office/word/2015/wordml/symex" xmlns:wpg="http://schemas.microsoft.com/office/word/2010/wordprocessingGroup" xmlns:wpi="http://schemas.microsoft.com/office/word/2010/wordprocessingInk" xmlns:wne="http://schemas.microsoft.com/office/word/2006/wordml" xmlns:wps="http://schemas.microsoft.com/office/word/2010/wordprocessingShape" mc:Ignorable="w14 w15 w16se w16cid w16 w16cex wp14">
+<w:ftr xmlns:wpc="http://schemas.microsoft.com/office/word/2010/wordprocessingCanvas" xmlns:mc="http://schemas.openxmlformats.org/markup-compatibility/2006" xmlns:o="urn:schemas-microsoft-com:office:office" xmlns:r="http://schemas.openxmlformats.org/officeDocument/2006/relationships" xmlns:m="http://schemas.openxmlformats.org/officeDocument/2006/math" xmlns:v="urn:schemas-microsoft-com:vml" xmlns:wp14="http://schemas.microsoft.com/office/word/2010/wordprocessingDrawing" xmlns:wp="http://schemas.openxmlformats.org/drawingml/2006/wordprocessingDrawing" xmlns:w10="urn:schemas-microsoft-com:office:word" xmlns:w="http://schemas.openxmlformats.org/wordprocessingml/2006/main" xmlns:w14="http://schemas.microsoft.com/office/word/2010/wordml" xmlns:w15="http://schemas.microsoft.com/office/word/2012/wordml" xmlns:wpg="http://schemas.microsoft.com/office/word/2010/wordprocessingGroup" xmlns:wpi="http://schemas.microsoft.com/office/word/2010/wordprocessingInk" xmlns:wne="http://schemas.microsoft.com/office/word/2006/wordml" xmlns:wps="http://schemas.microsoft.com/office/word/2010/wordprocessingShape" mc:Ignorable="w14 w15 wp14">
   <w:p>
     <w:pPr>
       <w:rPr>
@@ -18676,16 +18615,16 @@
         <w:lang w:eastAsia="es-PE"/>
       </w:rPr>
       <w:drawing>
-        <wp:anchor distT="0" distB="0" distL="114300" distR="114300" simplePos="0" relativeHeight="251659776" behindDoc="1" locked="0" layoutInCell="1" allowOverlap="1" wp14:anchorId="7871D47F" wp14:editId="41F2090B">
+        <wp:anchor distT="0" distB="0" distL="114300" distR="114300" simplePos="0" relativeHeight="251659776" behindDoc="1" locked="0" layoutInCell="1" allowOverlap="1" wp14:anchorId="7871D47F" wp14:editId="02CF1D48">
           <wp:simplePos x="0" y="0"/>
           <wp:positionH relativeFrom="column">
-            <wp:posOffset>4858764</wp:posOffset>
+            <wp:posOffset>4972935</wp:posOffset>
           </wp:positionH>
           <wp:positionV relativeFrom="paragraph">
-            <wp:posOffset>-776704</wp:posOffset>
+            <wp:posOffset>-78897</wp:posOffset>
           </wp:positionV>
-          <wp:extent cx="1156607" cy="1211283"/>
-          <wp:effectExtent l="19050" t="0" r="5443" b="0"/>
+          <wp:extent cx="965916" cy="1011578"/>
+          <wp:effectExtent l="0" t="0" r="5715" b="0"/>
           <wp:wrapNone/>
           <wp:docPr id="39" name="Imagen 1" descr="C:\Users\Informatica\AppData\Local\Microsoft\Windows\INetCache\Content.Word\LOGO GRA APROBADO - copia.png"/>
           <wp:cNvGraphicFramePr>
@@ -18717,7 +18656,7 @@
                 <pic:spPr bwMode="auto">
                   <a:xfrm>
                     <a:off x="0" y="0"/>
-                    <a:ext cx="1156607" cy="1211283"/>
+                    <a:ext cx="972912" cy="1018904"/>
                   </a:xfrm>
                   <a:prstGeom prst="rect">
                     <a:avLst/>
@@ -18730,6 +18669,12 @@
               </pic:pic>
             </a:graphicData>
           </a:graphic>
+          <wp14:sizeRelH relativeFrom="margin">
+            <wp14:pctWidth>0</wp14:pctWidth>
+          </wp14:sizeRelH>
+          <wp14:sizeRelV relativeFrom="margin">
+            <wp14:pctHeight>0</wp14:pctHeight>
+          </wp14:sizeRelV>
         </wp:anchor>
       </w:drawing>
     </w:r>
@@ -18807,36 +18752,18 @@
         <w:sz w:val="14"/>
         <w:szCs w:val="16"/>
       </w:rPr>
-      <w:t>puno</w:t>
+      <w:t xml:space="preserve">puno </w:t>
     </w:r>
+    <w:bookmarkStart w:id="8" w:name="_Hlk40771312"/>
     <w:r>
       <w:rPr>
         <w:rFonts w:ascii="Arial" w:hAnsi="Arial" w:cs="Arial"/>
         <w:sz w:val="14"/>
         <w:szCs w:val="16"/>
       </w:rPr>
-      <w:t xml:space="preserve"> </w:t>
+      <w:t xml:space="preserve">N°. </w:t>
     </w:r>
-    <w:bookmarkStart w:id="7" w:name="_Hlk40771312"/>
-    <w:proofErr w:type="spellStart"/>
-    <w:r>
-      <w:rPr>
-        <w:rFonts w:ascii="Arial" w:hAnsi="Arial" w:cs="Arial"/>
-        <w:sz w:val="14"/>
-        <w:szCs w:val="16"/>
-      </w:rPr>
-      <w:t>N°</w:t>
-    </w:r>
-    <w:proofErr w:type="spellEnd"/>
-    <w:r>
-      <w:rPr>
-        <w:rFonts w:ascii="Arial" w:hAnsi="Arial" w:cs="Arial"/>
-        <w:sz w:val="14"/>
-        <w:szCs w:val="16"/>
-      </w:rPr>
-      <w:t xml:space="preserve">. </w:t>
-    </w:r>
-    <w:bookmarkEnd w:id="7"/>
+    <w:bookmarkEnd w:id="8"/>
     <w:r>
       <w:rPr>
         <w:rFonts w:ascii="Arial" w:hAnsi="Arial" w:cs="Arial"/>
@@ -18906,7 +18833,7 @@
 </file>
 
 <file path=word/footnotes.xml><?xml version="1.0" encoding="utf-8"?>
-<w:footnotes xmlns:wpc="http://schemas.microsoft.com/office/word/2010/wordprocessingCanvas" xmlns:cx="http://schemas.microsoft.com/office/drawing/2014/chartex" xmlns:cx1="http://schemas.microsoft.com/office/drawing/2015/9/8/chartex" xmlns:cx2="http://schemas.microsoft.com/office/drawing/2015/10/21/chartex" xmlns:cx3="http://schemas.microsoft.com/office/drawing/2016/5/9/chartex" xmlns:cx4="http://schemas.microsoft.com/office/drawing/2016/5/10/chartex" xmlns:cx5="http://schemas.microsoft.com/office/drawing/2016/5/11/chartex" xmlns:cx6="http://schemas.microsoft.com/office/drawing/2016/5/12/chartex" xmlns:cx7="http://schemas.microsoft.com/office/drawing/2016/5/13/chartex" xmlns:cx8="http://schemas.microsoft.com/office/drawing/2016/5/14/chartex" xmlns:mc="http://schemas.openxmlformats.org/markup-compatibility/2006" xmlns:aink="http://schemas.microsoft.com/office/drawing/2016/ink" xmlns:am3d="http://schemas.microsoft.com/office/drawing/2017/model3d" xmlns:o="urn:schemas-microsoft-com:office:office" xmlns:r="http://schemas.openxmlformats.org/officeDocument/2006/relationships" xmlns:m="http://schemas.openxmlformats.org/officeDocument/2006/math" xmlns:v="urn:schemas-microsoft-com:vml" xmlns:wp14="http://schemas.microsoft.com/office/word/2010/wordprocessingDrawing" xmlns:wp="http://schemas.openxmlformats.org/drawingml/2006/wordprocessingDrawing" xmlns:w10="urn:schemas-microsoft-com:office:word" xmlns:w="http://schemas.openxmlformats.org/wordprocessingml/2006/main" xmlns:w14="http://schemas.microsoft.com/office/word/2010/wordml" xmlns:w15="http://schemas.microsoft.com/office/word/2012/wordml" xmlns:w16cex="http://schemas.microsoft.com/office/word/2018/wordml/cex" xmlns:w16cid="http://schemas.microsoft.com/office/word/2016/wordml/cid" xmlns:w16="http://schemas.microsoft.com/office/word/2018/wordml" xmlns:w16se="http://schemas.microsoft.com/office/word/2015/wordml/symex" xmlns:wpg="http://schemas.microsoft.com/office/word/2010/wordprocessingGroup" xmlns:wpi="http://schemas.microsoft.com/office/word/2010/wordprocessingInk" xmlns:wne="http://schemas.microsoft.com/office/word/2006/wordml" xmlns:wps="http://schemas.microsoft.com/office/word/2010/wordprocessingShape" mc:Ignorable="w14 w15 w16se w16cid w16 w16cex wp14">
+<w:footnotes xmlns:wpc="http://schemas.microsoft.com/office/word/2010/wordprocessingCanvas" xmlns:mc="http://schemas.openxmlformats.org/markup-compatibility/2006" xmlns:o="urn:schemas-microsoft-com:office:office" xmlns:r="http://schemas.openxmlformats.org/officeDocument/2006/relationships" xmlns:m="http://schemas.openxmlformats.org/officeDocument/2006/math" xmlns:v="urn:schemas-microsoft-com:vml" xmlns:wp14="http://schemas.microsoft.com/office/word/2010/wordprocessingDrawing" xmlns:wp="http://schemas.openxmlformats.org/drawingml/2006/wordprocessingDrawing" xmlns:w10="urn:schemas-microsoft-com:office:word" xmlns:w="http://schemas.openxmlformats.org/wordprocessingml/2006/main" xmlns:w14="http://schemas.microsoft.com/office/word/2010/wordml" xmlns:w15="http://schemas.microsoft.com/office/word/2012/wordml" xmlns:wpg="http://schemas.microsoft.com/office/word/2010/wordprocessingGroup" xmlns:wpi="http://schemas.microsoft.com/office/word/2010/wordprocessingInk" xmlns:wne="http://schemas.microsoft.com/office/word/2006/wordml" xmlns:wps="http://schemas.microsoft.com/office/word/2010/wordprocessingShape" mc:Ignorable="w14 w15 wp14">
   <w:footnote w:type="separator" w:id="-1">
     <w:p>
       <w:pPr>
@@ -18931,7 +18858,7 @@
 </file>
 
 <file path=word/header1.xml><?xml version="1.0" encoding="utf-8"?>
-<w:hdr xmlns:wpc="http://schemas.microsoft.com/office/word/2010/wordprocessingCanvas" xmlns:cx="http://schemas.microsoft.com/office/drawing/2014/chartex" xmlns:cx1="http://schemas.microsoft.com/office/drawing/2015/9/8/chartex" xmlns:cx2="http://schemas.microsoft.com/office/drawing/2015/10/21/chartex" xmlns:cx3="http://schemas.microsoft.com/office/drawing/2016/5/9/chartex" xmlns:cx4="http://schemas.microsoft.com/office/drawing/2016/5/10/chartex" xmlns:cx5="http://schemas.microsoft.com/office/drawing/2016/5/11/chartex" xmlns:cx6="http://schemas.microsoft.com/office/drawing/2016/5/12/chartex" xmlns:cx7="http://schemas.microsoft.com/office/drawing/2016/5/13/chartex" xmlns:cx8="http://schemas.microsoft.com/office/drawing/2016/5/14/chartex" xmlns:mc="http://schemas.openxmlformats.org/markup-compatibility/2006" xmlns:aink="http://schemas.microsoft.com/office/drawing/2016/ink" xmlns:am3d="http://schemas.microsoft.com/office/drawing/2017/model3d" xmlns:o="urn:schemas-microsoft-com:office:office" xmlns:r="http://schemas.openxmlformats.org/officeDocument/2006/relationships" xmlns:m="http://schemas.openxmlformats.org/officeDocument/2006/math" xmlns:v="urn:schemas-microsoft-com:vml" xmlns:wp14="http://schemas.microsoft.com/office/word/2010/wordprocessingDrawing" xmlns:wp="http://schemas.openxmlformats.org/drawingml/2006/wordprocessingDrawing" xmlns:w10="urn:schemas-microsoft-com:office:word" xmlns:w="http://schemas.openxmlformats.org/wordprocessingml/2006/main" xmlns:w14="http://schemas.microsoft.com/office/word/2010/wordml" xmlns:w15="http://schemas.microsoft.com/office/word/2012/wordml" xmlns:w16cex="http://schemas.microsoft.com/office/word/2018/wordml/cex" xmlns:w16cid="http://schemas.microsoft.com/office/word/2016/wordml/cid" xmlns:w16="http://schemas.microsoft.com/office/word/2018/wordml" xmlns:w16se="http://schemas.microsoft.com/office/word/2015/wordml/symex" xmlns:wpg="http://schemas.microsoft.com/office/word/2010/wordprocessingGroup" xmlns:wpi="http://schemas.microsoft.com/office/word/2010/wordprocessingInk" xmlns:wne="http://schemas.microsoft.com/office/word/2006/wordml" xmlns:wps="http://schemas.microsoft.com/office/word/2010/wordprocessingShape" mc:Ignorable="w14 w15 w16se w16cid w16 w16cex wp14">
+<w:hdr xmlns:wpc="http://schemas.microsoft.com/office/word/2010/wordprocessingCanvas" xmlns:mc="http://schemas.openxmlformats.org/markup-compatibility/2006" xmlns:o="urn:schemas-microsoft-com:office:office" xmlns:r="http://schemas.openxmlformats.org/officeDocument/2006/relationships" xmlns:m="http://schemas.openxmlformats.org/officeDocument/2006/math" xmlns:v="urn:schemas-microsoft-com:vml" xmlns:wp14="http://schemas.microsoft.com/office/word/2010/wordprocessingDrawing" xmlns:wp="http://schemas.openxmlformats.org/drawingml/2006/wordprocessingDrawing" xmlns:w10="urn:schemas-microsoft-com:office:word" xmlns:w="http://schemas.openxmlformats.org/wordprocessingml/2006/main" xmlns:w14="http://schemas.microsoft.com/office/word/2010/wordml" xmlns:w15="http://schemas.microsoft.com/office/word/2012/wordml" xmlns:wpg="http://schemas.microsoft.com/office/word/2010/wordprocessingGroup" xmlns:wpi="http://schemas.microsoft.com/office/word/2010/wordprocessingInk" xmlns:wne="http://schemas.microsoft.com/office/word/2006/wordml" xmlns:wps="http://schemas.microsoft.com/office/word/2010/wordprocessingShape" mc:Ignorable="w14 w15 wp14">
   <w:p>
     <w:pPr>
       <w:pStyle w:val="Encabezado"/>
@@ -18947,24 +18874,26 @@
     </w:pPr>
     <w:r>
       <w:rPr>
+        <w:rFonts w:ascii="Swis721cnbt" w:hAnsi="Swis721cnbt"/>
         <w:noProof/>
-        <w:sz w:val="48"/>
-        <w:szCs w:val="48"/>
+        <w:color w:val="FFFFFF"/>
+        <w:sz w:val="19"/>
+        <w:szCs w:val="21"/>
         <w:lang w:eastAsia="es-PE"/>
       </w:rPr>
       <w:drawing>
-        <wp:anchor distT="0" distB="0" distL="114300" distR="114300" simplePos="0" relativeHeight="251662848" behindDoc="1" locked="0" layoutInCell="1" allowOverlap="1" wp14:anchorId="562AE319" wp14:editId="7AE61F5D">
+        <wp:anchor distT="0" distB="0" distL="114300" distR="114300" simplePos="0" relativeHeight="251666944" behindDoc="1" locked="0" layoutInCell="1" allowOverlap="1" wp14:anchorId="024BCE41" wp14:editId="331B6D5B">
           <wp:simplePos x="0" y="0"/>
           <wp:positionH relativeFrom="column">
-            <wp:posOffset>5539105</wp:posOffset>
+            <wp:posOffset>5615189</wp:posOffset>
           </wp:positionH>
           <wp:positionV relativeFrom="paragraph">
-            <wp:posOffset>9986</wp:posOffset>
+            <wp:posOffset>-122984</wp:posOffset>
           </wp:positionV>
-          <wp:extent cx="783182" cy="723331"/>
-          <wp:effectExtent l="0" t="0" r="0" b="635"/>
+          <wp:extent cx="965916" cy="1011578"/>
+          <wp:effectExtent l="0" t="0" r="5715" b="0"/>
           <wp:wrapNone/>
-          <wp:docPr id="37" name="Imagen 37" descr="C:\Users\pc\Downloads\allin-kawsanapaq-4.png"/>
+          <wp:docPr id="3" name="Imagen 1" descr="C:\Users\Informatica\AppData\Local\Microsoft\Windows\INetCache\Content.Word\LOGO GRA APROBADO - copia.png"/>
           <wp:cNvGraphicFramePr>
             <a:graphicFrameLocks xmlns:a="http://schemas.openxmlformats.org/drawingml/2006/main" noChangeAspect="1"/>
           </wp:cNvGraphicFramePr>
@@ -18972,13 +18901,14 @@
             <a:graphicData uri="http://schemas.openxmlformats.org/drawingml/2006/picture">
               <pic:pic xmlns:pic="http://schemas.openxmlformats.org/drawingml/2006/picture">
                 <pic:nvPicPr>
-                  <pic:cNvPr id="0" name="Picture 2" descr="C:\Users\pc\Downloads\allin-kawsanapaq-4.png"/>
+                  <pic:cNvPr id="0" name="Picture 3" descr="C:\Users\Informatica\AppData\Local\Microsoft\Windows\INetCache\Content.Word\LOGO GRA APROBADO - copia.png"/>
                   <pic:cNvPicPr>
                     <a:picLocks noChangeAspect="1" noChangeArrowheads="1"/>
                   </pic:cNvPicPr>
                 </pic:nvPicPr>
                 <pic:blipFill>
-                  <a:blip r:embed="rId1" cstate="print">
+                  <a:blip r:embed="rId1">
+                    <a:lum/>
                     <a:extLst>
                       <a:ext uri="{28A0092B-C50C-407E-A947-70E740481C1C}">
                         <a14:useLocalDpi xmlns:a14="http://schemas.microsoft.com/office/drawing/2010/main" val="0"/>
@@ -18991,9 +18921,9 @@
                   </a:stretch>
                 </pic:blipFill>
                 <pic:spPr bwMode="auto">
-                  <a:xfrm flipH="1">
+                  <a:xfrm>
                     <a:off x="0" y="0"/>
-                    <a:ext cx="783182" cy="723331"/>
+                    <a:ext cx="965916" cy="1011578"/>
                   </a:xfrm>
                   <a:prstGeom prst="rect">
                     <a:avLst/>
@@ -19006,10 +18936,10 @@
               </pic:pic>
             </a:graphicData>
           </a:graphic>
-          <wp14:sizeRelH relativeFrom="page">
+          <wp14:sizeRelH relativeFrom="margin">
             <wp14:pctWidth>0</wp14:pctWidth>
           </wp14:sizeRelH>
-          <wp14:sizeRelV relativeFrom="page">
+          <wp14:sizeRelV relativeFrom="margin">
             <wp14:pctHeight>0</wp14:pctHeight>
           </wp14:sizeRelV>
         </wp:anchor>
@@ -19021,7 +18951,7 @@
         <w:lang w:eastAsia="es-PE"/>
       </w:rPr>
       <w:drawing>
-        <wp:anchor distT="0" distB="0" distL="114300" distR="114300" simplePos="0" relativeHeight="251664896" behindDoc="0" locked="0" layoutInCell="1" allowOverlap="1" wp14:anchorId="1D4148E6" wp14:editId="4FDF20E5">
+        <wp:anchor distT="0" distB="0" distL="114300" distR="114300" simplePos="0" relativeHeight="251664896" behindDoc="0" locked="0" layoutInCell="1" allowOverlap="1" wp14:anchorId="1D4148E6" wp14:editId="72A6A1A1">
           <wp:simplePos x="0" y="0"/>
           <wp:positionH relativeFrom="column">
             <wp:posOffset>-595746</wp:posOffset>
@@ -19132,27 +19062,7 @@
         <w:color w:val="333333"/>
         <w:shd w:val="clear" w:color="auto" w:fill="FFFFFF"/>
       </w:rPr>
-      <w:t xml:space="preserve">   </w:t>
-    </w:r>
-    <w:r>
-      <w:rPr>
-        <w:rFonts w:ascii="Comic Sans MS" w:hAnsi="Comic Sans MS"/>
-        <w:b/>
-        <w:bCs/>
-        <w:color w:val="333333"/>
-        <w:shd w:val="clear" w:color="auto" w:fill="FFFFFF"/>
-      </w:rPr>
-      <w:t xml:space="preserve">       </w:t>
-    </w:r>
-    <w:r>
-      <w:rPr>
-        <w:rFonts w:ascii="Comic Sans MS" w:hAnsi="Comic Sans MS"/>
-        <w:b/>
-        <w:bCs/>
-        <w:color w:val="333333"/>
-        <w:shd w:val="clear" w:color="auto" w:fill="FFFFFF"/>
-      </w:rPr>
-      <w:t xml:space="preserve">   </w:t>
+      <w:t xml:space="preserve">             </w:t>
     </w:r>
     <w:r>
       <w:rPr>
@@ -19229,8 +19139,8 @@
 </file>
 
 <file path=word/numbering.xml><?xml version="1.0" encoding="utf-8"?>
-<w:numbering xmlns:wpc="http://schemas.microsoft.com/office/word/2010/wordprocessingCanvas" xmlns:cx="http://schemas.microsoft.com/office/drawing/2014/chartex" xmlns:cx1="http://schemas.microsoft.com/office/drawing/2015/9/8/chartex" xmlns:cx2="http://schemas.microsoft.com/office/drawing/2015/10/21/chartex" xmlns:cx3="http://schemas.microsoft.com/office/drawing/2016/5/9/chartex" xmlns:cx4="http://schemas.microsoft.com/office/drawing/2016/5/10/chartex" xmlns:cx5="http://schemas.microsoft.com/office/drawing/2016/5/11/chartex" xmlns:cx6="http://schemas.microsoft.com/office/drawing/2016/5/12/chartex" xmlns:cx7="http://schemas.microsoft.com/office/drawing/2016/5/13/chartex" xmlns:cx8="http://schemas.microsoft.com/office/drawing/2016/5/14/chartex" xmlns:mc="http://schemas.openxmlformats.org/markup-compatibility/2006" xmlns:aink="http://schemas.microsoft.com/office/drawing/2016/ink" xmlns:am3d="http://schemas.microsoft.com/office/drawing/2017/model3d" xmlns:o="urn:schemas-microsoft-com:office:office" xmlns:r="http://schemas.openxmlformats.org/officeDocument/2006/relationships" xmlns:m="http://schemas.openxmlformats.org/officeDocument/2006/math" xmlns:v="urn:schemas-microsoft-com:vml" xmlns:wp14="http://schemas.microsoft.com/office/word/2010/wordprocessingDrawing" xmlns:wp="http://schemas.openxmlformats.org/drawingml/2006/wordprocessingDrawing" xmlns:w10="urn:schemas-microsoft-com:office:word" xmlns:w="http://schemas.openxmlformats.org/wordprocessingml/2006/main" xmlns:w14="http://schemas.microsoft.com/office/word/2010/wordml" xmlns:w15="http://schemas.microsoft.com/office/word/2012/wordml" xmlns:w16cex="http://schemas.microsoft.com/office/word/2018/wordml/cex" xmlns:w16cid="http://schemas.microsoft.com/office/word/2016/wordml/cid" xmlns:w16="http://schemas.microsoft.com/office/word/2018/wordml" xmlns:w16se="http://schemas.microsoft.com/office/word/2015/wordml/symex" xmlns:wpg="http://schemas.microsoft.com/office/word/2010/wordprocessingGroup" xmlns:wpi="http://schemas.microsoft.com/office/word/2010/wordprocessingInk" xmlns:wne="http://schemas.microsoft.com/office/word/2006/wordml" xmlns:wps="http://schemas.microsoft.com/office/word/2010/wordprocessingShape" mc:Ignorable="w14 w15 w16se w16cid w16 w16cex wp14">
-  <w:abstractNum w:abstractNumId="0" w15:restartNumberingAfterBreak="0">
+<w:numbering xmlns:wpc="http://schemas.microsoft.com/office/word/2010/wordprocessingCanvas" xmlns:mc="http://schemas.openxmlformats.org/markup-compatibility/2006" xmlns:o="urn:schemas-microsoft-com:office:office" xmlns:r="http://schemas.openxmlformats.org/officeDocument/2006/relationships" xmlns:m="http://schemas.openxmlformats.org/officeDocument/2006/math" xmlns:v="urn:schemas-microsoft-com:vml" xmlns:wp14="http://schemas.microsoft.com/office/word/2010/wordprocessingDrawing" xmlns:wp="http://schemas.openxmlformats.org/drawingml/2006/wordprocessingDrawing" xmlns:w10="urn:schemas-microsoft-com:office:word" xmlns:w="http://schemas.openxmlformats.org/wordprocessingml/2006/main" xmlns:w14="http://schemas.microsoft.com/office/word/2010/wordml" xmlns:w15="http://schemas.microsoft.com/office/word/2012/wordml" xmlns:wpg="http://schemas.microsoft.com/office/word/2010/wordprocessingGroup" xmlns:wpi="http://schemas.microsoft.com/office/word/2010/wordprocessingInk" xmlns:wne="http://schemas.microsoft.com/office/word/2006/wordml" xmlns:wps="http://schemas.microsoft.com/office/word/2010/wordprocessingShape" mc:Ignorable="w14 w15 wp14">
+  <w:abstractNum w:abstractNumId="0">
     <w:nsid w:val="033D6F55"/>
     <w:multiLevelType w:val="hybridMultilevel"/>
     <w:tmpl w:val="CBB68580"/>
@@ -19316,7 +19226,7 @@
       </w:pPr>
     </w:lvl>
   </w:abstractNum>
-  <w:abstractNum w:abstractNumId="1" w15:restartNumberingAfterBreak="0">
+  <w:abstractNum w:abstractNumId="1">
     <w:nsid w:val="0AB20640"/>
     <w:multiLevelType w:val="multilevel"/>
     <w:tmpl w:val="DF7E993A"/>
@@ -19429,7 +19339,7 @@
       </w:pPr>
     </w:lvl>
   </w:abstractNum>
-  <w:abstractNum w:abstractNumId="2" w15:restartNumberingAfterBreak="0">
+  <w:abstractNum w:abstractNumId="2">
     <w:nsid w:val="0BD92315"/>
     <w:multiLevelType w:val="multilevel"/>
     <w:tmpl w:val="280A001F"/>
@@ -19515,7 +19425,7 @@
       </w:pPr>
     </w:lvl>
   </w:abstractNum>
-  <w:abstractNum w:abstractNumId="3" w15:restartNumberingAfterBreak="0">
+  <w:abstractNum w:abstractNumId="3">
     <w:nsid w:val="1A4B5F53"/>
     <w:multiLevelType w:val="hybridMultilevel"/>
     <w:tmpl w:val="87B250D8"/>
@@ -19628,7 +19538,7 @@
       </w:rPr>
     </w:lvl>
   </w:abstractNum>
-  <w:abstractNum w:abstractNumId="4" w15:restartNumberingAfterBreak="0">
+  <w:abstractNum w:abstractNumId="4">
     <w:nsid w:val="1F8F5AD2"/>
     <w:multiLevelType w:val="hybridMultilevel"/>
     <w:tmpl w:val="C9CC1B36"/>
@@ -19741,7 +19651,7 @@
       </w:rPr>
     </w:lvl>
   </w:abstractNum>
-  <w:abstractNum w:abstractNumId="5" w15:restartNumberingAfterBreak="0">
+  <w:abstractNum w:abstractNumId="5">
     <w:nsid w:val="247F4DA1"/>
     <w:multiLevelType w:val="multilevel"/>
     <w:tmpl w:val="156AE31C"/>
@@ -19837,7 +19747,7 @@
       </w:pPr>
     </w:lvl>
   </w:abstractNum>
-  <w:abstractNum w:abstractNumId="6" w15:restartNumberingAfterBreak="0">
+  <w:abstractNum w:abstractNumId="6">
     <w:nsid w:val="25C0755B"/>
     <w:multiLevelType w:val="hybridMultilevel"/>
     <w:tmpl w:val="D53CE938"/>
@@ -19950,7 +19860,7 @@
       </w:rPr>
     </w:lvl>
   </w:abstractNum>
-  <w:abstractNum w:abstractNumId="7" w15:restartNumberingAfterBreak="0">
+  <w:abstractNum w:abstractNumId="7">
     <w:nsid w:val="261775B7"/>
     <w:multiLevelType w:val="hybridMultilevel"/>
     <w:tmpl w:val="BEB48BAA"/>
@@ -20063,7 +19973,7 @@
       </w:rPr>
     </w:lvl>
   </w:abstractNum>
-  <w:abstractNum w:abstractNumId="8" w15:restartNumberingAfterBreak="0">
+  <w:abstractNum w:abstractNumId="8">
     <w:nsid w:val="290F5B6E"/>
     <w:multiLevelType w:val="hybridMultilevel"/>
     <w:tmpl w:val="BF0A9800"/>
@@ -20176,7 +20086,7 @@
       </w:rPr>
     </w:lvl>
   </w:abstractNum>
-  <w:abstractNum w:abstractNumId="9" w15:restartNumberingAfterBreak="0">
+  <w:abstractNum w:abstractNumId="9">
     <w:nsid w:val="2E78628A"/>
     <w:multiLevelType w:val="hybridMultilevel"/>
     <w:tmpl w:val="0E460C08"/>
@@ -20289,7 +20199,7 @@
       </w:rPr>
     </w:lvl>
   </w:abstractNum>
-  <w:abstractNum w:abstractNumId="10" w15:restartNumberingAfterBreak="0">
+  <w:abstractNum w:abstractNumId="10">
     <w:nsid w:val="2EC325CC"/>
     <w:multiLevelType w:val="multilevel"/>
     <w:tmpl w:val="6BF064FA"/>
@@ -20411,7 +20321,7 @@
       </w:rPr>
     </w:lvl>
   </w:abstractNum>
-  <w:abstractNum w:abstractNumId="11" w15:restartNumberingAfterBreak="0">
+  <w:abstractNum w:abstractNumId="11">
     <w:nsid w:val="32C316EE"/>
     <w:multiLevelType w:val="multilevel"/>
     <w:tmpl w:val="FCF85A42"/>
@@ -20526,7 +20436,7 @@
       </w:rPr>
     </w:lvl>
   </w:abstractNum>
-  <w:abstractNum w:abstractNumId="12" w15:restartNumberingAfterBreak="0">
+  <w:abstractNum w:abstractNumId="12">
     <w:nsid w:val="342416DB"/>
     <w:multiLevelType w:val="hybridMultilevel"/>
     <w:tmpl w:val="89809A0A"/>
@@ -20616,7 +20526,7 @@
       </w:pPr>
     </w:lvl>
   </w:abstractNum>
-  <w:abstractNum w:abstractNumId="13" w15:restartNumberingAfterBreak="0">
+  <w:abstractNum w:abstractNumId="13">
     <w:nsid w:val="357E58C9"/>
     <w:multiLevelType w:val="hybridMultilevel"/>
     <w:tmpl w:val="D1DEF032"/>
@@ -20729,7 +20639,7 @@
       </w:rPr>
     </w:lvl>
   </w:abstractNum>
-  <w:abstractNum w:abstractNumId="14" w15:restartNumberingAfterBreak="0">
+  <w:abstractNum w:abstractNumId="14">
     <w:nsid w:val="35F65C71"/>
     <w:multiLevelType w:val="hybridMultilevel"/>
     <w:tmpl w:val="743A5A80"/>
@@ -20842,7 +20752,7 @@
       </w:rPr>
     </w:lvl>
   </w:abstractNum>
-  <w:abstractNum w:abstractNumId="15" w15:restartNumberingAfterBreak="0">
+  <w:abstractNum w:abstractNumId="15">
     <w:nsid w:val="38611E25"/>
     <w:multiLevelType w:val="hybridMultilevel"/>
     <w:tmpl w:val="50702E8C"/>
@@ -20955,7 +20865,7 @@
       </w:rPr>
     </w:lvl>
   </w:abstractNum>
-  <w:abstractNum w:abstractNumId="16" w15:restartNumberingAfterBreak="0">
+  <w:abstractNum w:abstractNumId="16">
     <w:nsid w:val="39594607"/>
     <w:multiLevelType w:val="hybridMultilevel"/>
     <w:tmpl w:val="69DEBF90"/>
@@ -21068,7 +20978,7 @@
       </w:rPr>
     </w:lvl>
   </w:abstractNum>
-  <w:abstractNum w:abstractNumId="17" w15:restartNumberingAfterBreak="0">
+  <w:abstractNum w:abstractNumId="17">
     <w:nsid w:val="45742D76"/>
     <w:multiLevelType w:val="hybridMultilevel"/>
     <w:tmpl w:val="76120C04"/>
@@ -21181,7 +21091,7 @@
       </w:rPr>
     </w:lvl>
   </w:abstractNum>
-  <w:abstractNum w:abstractNumId="18" w15:restartNumberingAfterBreak="0">
+  <w:abstractNum w:abstractNumId="18">
     <w:nsid w:val="492B3067"/>
     <w:multiLevelType w:val="multilevel"/>
     <w:tmpl w:val="280A0027"/>
@@ -21303,7 +21213,7 @@
       </w:rPr>
     </w:lvl>
   </w:abstractNum>
-  <w:abstractNum w:abstractNumId="19" w15:restartNumberingAfterBreak="0">
+  <w:abstractNum w:abstractNumId="19">
     <w:nsid w:val="497965FB"/>
     <w:multiLevelType w:val="hybridMultilevel"/>
     <w:tmpl w:val="30F0F72E"/>
@@ -21389,7 +21299,7 @@
       </w:pPr>
     </w:lvl>
   </w:abstractNum>
-  <w:abstractNum w:abstractNumId="20" w15:restartNumberingAfterBreak="0">
+  <w:abstractNum w:abstractNumId="20">
     <w:nsid w:val="4DFF6D05"/>
     <w:multiLevelType w:val="multilevel"/>
     <w:tmpl w:val="DAEABCBE"/>
@@ -21503,7 +21413,7 @@
       </w:rPr>
     </w:lvl>
   </w:abstractNum>
-  <w:abstractNum w:abstractNumId="21" w15:restartNumberingAfterBreak="0">
+  <w:abstractNum w:abstractNumId="21">
     <w:nsid w:val="524F549A"/>
     <w:multiLevelType w:val="hybridMultilevel"/>
     <w:tmpl w:val="A31E3EE6"/>
@@ -21616,7 +21526,7 @@
       </w:rPr>
     </w:lvl>
   </w:abstractNum>
-  <w:abstractNum w:abstractNumId="22" w15:restartNumberingAfterBreak="0">
+  <w:abstractNum w:abstractNumId="22">
     <w:nsid w:val="532322D7"/>
     <w:multiLevelType w:val="hybridMultilevel"/>
     <w:tmpl w:val="70C2455A"/>
@@ -21729,7 +21639,7 @@
       </w:rPr>
     </w:lvl>
   </w:abstractNum>
-  <w:abstractNum w:abstractNumId="23" w15:restartNumberingAfterBreak="0">
+  <w:abstractNum w:abstractNumId="23">
     <w:nsid w:val="57F62F8A"/>
     <w:multiLevelType w:val="hybridMultilevel"/>
     <w:tmpl w:val="E0C0D000"/>
@@ -21842,7 +21752,7 @@
       </w:rPr>
     </w:lvl>
   </w:abstractNum>
-  <w:abstractNum w:abstractNumId="24" w15:restartNumberingAfterBreak="0">
+  <w:abstractNum w:abstractNumId="24">
     <w:nsid w:val="5D9E41A0"/>
     <w:multiLevelType w:val="hybridMultilevel"/>
     <w:tmpl w:val="F21221A4"/>
@@ -21956,7 +21866,7 @@
       </w:rPr>
     </w:lvl>
   </w:abstractNum>
-  <w:abstractNum w:abstractNumId="25" w15:restartNumberingAfterBreak="0">
+  <w:abstractNum w:abstractNumId="25">
     <w:nsid w:val="64AA174C"/>
     <w:multiLevelType w:val="hybridMultilevel"/>
     <w:tmpl w:val="CD2EF0B2"/>
@@ -22069,7 +21979,7 @@
       </w:rPr>
     </w:lvl>
   </w:abstractNum>
-  <w:abstractNum w:abstractNumId="26" w15:restartNumberingAfterBreak="0">
+  <w:abstractNum w:abstractNumId="26">
     <w:nsid w:val="66D25529"/>
     <w:multiLevelType w:val="hybridMultilevel"/>
     <w:tmpl w:val="792E74B4"/>
@@ -22182,7 +22092,7 @@
       </w:rPr>
     </w:lvl>
   </w:abstractNum>
-  <w:abstractNum w:abstractNumId="27" w15:restartNumberingAfterBreak="0">
+  <w:abstractNum w:abstractNumId="27">
     <w:nsid w:val="6FCC2837"/>
     <w:multiLevelType w:val="hybridMultilevel"/>
     <w:tmpl w:val="04383396"/>
@@ -22295,7 +22205,7 @@
       </w:rPr>
     </w:lvl>
   </w:abstractNum>
-  <w:abstractNum w:abstractNumId="28" w15:restartNumberingAfterBreak="0">
+  <w:abstractNum w:abstractNumId="28">
     <w:nsid w:val="783901D6"/>
     <w:multiLevelType w:val="hybridMultilevel"/>
     <w:tmpl w:val="532C4496"/>
@@ -22408,7 +22318,7 @@
       </w:rPr>
     </w:lvl>
   </w:abstractNum>
-  <w:abstractNum w:abstractNumId="29" w15:restartNumberingAfterBreak="0">
+  <w:abstractNum w:abstractNumId="29">
     <w:nsid w:val="7C830F2B"/>
     <w:multiLevelType w:val="multilevel"/>
     <w:tmpl w:val="CABE967A"/>
@@ -22529,7 +22439,7 @@
       </w:rPr>
     </w:lvl>
   </w:abstractNum>
-  <w:abstractNum w:abstractNumId="30" w15:restartNumberingAfterBreak="0">
+  <w:abstractNum w:abstractNumId="30">
     <w:nsid w:val="7D6900DD"/>
     <w:multiLevelType w:val="hybridMultilevel"/>
     <w:tmpl w:val="CBB68580"/>
@@ -22615,7 +22525,7 @@
       </w:pPr>
     </w:lvl>
   </w:abstractNum>
-  <w:abstractNum w:abstractNumId="31" w15:restartNumberingAfterBreak="0">
+  <w:abstractNum w:abstractNumId="31">
     <w:nsid w:val="7EAB34CC"/>
     <w:multiLevelType w:val="multilevel"/>
     <w:tmpl w:val="7F020F24"/>
@@ -22796,7 +22706,7 @@
       </w:rPr>
     </w:lvl>
   </w:abstractNum>
-  <w:abstractNum w:abstractNumId="32" w15:restartNumberingAfterBreak="0">
+  <w:abstractNum w:abstractNumId="32">
     <w:nsid w:val="7F5B1D8B"/>
     <w:multiLevelType w:val="multilevel"/>
     <w:tmpl w:val="280A001F"/>
@@ -23064,7 +22974,7 @@
 </file>
 
 <file path=word/styles.xml><?xml version="1.0" encoding="utf-8"?>
-<w:styles xmlns:mc="http://schemas.openxmlformats.org/markup-compatibility/2006" xmlns:r="http://schemas.openxmlformats.org/officeDocument/2006/relationships" xmlns:w="http://schemas.openxmlformats.org/wordprocessingml/2006/main" xmlns:w14="http://schemas.microsoft.com/office/word/2010/wordml" xmlns:w15="http://schemas.microsoft.com/office/word/2012/wordml" xmlns:w16cex="http://schemas.microsoft.com/office/word/2018/wordml/cex" xmlns:w16cid="http://schemas.microsoft.com/office/word/2016/wordml/cid" xmlns:w16="http://schemas.microsoft.com/office/word/2018/wordml" xmlns:w16se="http://schemas.microsoft.com/office/word/2015/wordml/symex" mc:Ignorable="w14 w15 w16se w16cid w16 w16cex">
+<w:styles xmlns:mc="http://schemas.openxmlformats.org/markup-compatibility/2006" xmlns:r="http://schemas.openxmlformats.org/officeDocument/2006/relationships" xmlns:w="http://schemas.openxmlformats.org/wordprocessingml/2006/main" xmlns:w14="http://schemas.microsoft.com/office/word/2010/wordml" xmlns:w15="http://schemas.microsoft.com/office/word/2012/wordml" mc:Ignorable="w14 w15">
   <w:docDefaults>
     <w:rPrDefault>
       <w:rPr>
@@ -23080,7 +22990,7 @@
       </w:pPr>
     </w:pPrDefault>
   </w:docDefaults>
-  <w:latentStyles w:defLockedState="0" w:defUIPriority="99" w:defSemiHidden="0" w:defUnhideWhenUsed="0" w:defQFormat="0" w:count="376">
+  <w:latentStyles w:defLockedState="0" w:defUIPriority="99" w:defSemiHidden="0" w:defUnhideWhenUsed="0" w:defQFormat="0" w:count="371">
     <w:lsdException w:name="Normal" w:uiPriority="0" w:qFormat="1"/>
     <w:lsdException w:name="heading 1" w:uiPriority="9" w:qFormat="1"/>
     <w:lsdException w:name="heading 2" w:semiHidden="1" w:uiPriority="9" w:unhideWhenUsed="1" w:qFormat="1"/>
@@ -23452,11 +23362,6 @@
     <w:lsdException w:name="List Table 5 Dark Accent 6" w:uiPriority="50"/>
     <w:lsdException w:name="List Table 6 Colorful Accent 6" w:uiPriority="51"/>
     <w:lsdException w:name="List Table 7 Colorful Accent 6" w:uiPriority="52"/>
-    <w:lsdException w:name="Mention" w:semiHidden="1" w:unhideWhenUsed="1"/>
-    <w:lsdException w:name="Smart Hyperlink" w:semiHidden="1" w:unhideWhenUsed="1"/>
-    <w:lsdException w:name="Hashtag" w:semiHidden="1" w:unhideWhenUsed="1"/>
-    <w:lsdException w:name="Unresolved Mention" w:semiHidden="1" w:unhideWhenUsed="1"/>
-    <w:lsdException w:name="Smart Link" w:semiHidden="1" w:unhideWhenUsed="1"/>
   </w:latentStyles>
   <w:style w:type="paragraph" w:default="1" w:styleId="Normal">
     <w:name w:val="Normal"/>
@@ -24020,6 +23925,7 @@
       <w:spacing w:after="0" w:line="240" w:lineRule="auto"/>
     </w:pPr>
     <w:tblPr>
+      <w:tblInd w:w="0" w:type="dxa"/>
       <w:tblBorders>
         <w:top w:val="single" w:sz="4" w:space="0" w:color="auto"/>
         <w:left w:val="single" w:sz="4" w:space="0" w:color="auto"/>
@@ -24028,6 +23934,12 @@
         <w:insideH w:val="single" w:sz="4" w:space="0" w:color="auto"/>
         <w:insideV w:val="single" w:sz="4" w:space="0" w:color="auto"/>
       </w:tblBorders>
+      <w:tblCellMar>
+        <w:top w:w="0" w:type="dxa"/>
+        <w:left w:w="108" w:type="dxa"/>
+        <w:bottom w:w="0" w:type="dxa"/>
+        <w:right w:w="108" w:type="dxa"/>
+      </w:tblCellMar>
     </w:tblPr>
   </w:style>
   <w:style w:type="character" w:styleId="Hipervnculovisitado">
@@ -27948,7 +27860,7 @@
       <w:szCs w:val="18"/>
     </w:rPr>
   </w:style>
-  <w:style w:type="table" w:styleId="Tablaconcuadrculaclara">
+  <w:style w:type="table" w:styleId="Cuadrculadetablaclara">
     <w:name w:val="Grid Table Light"/>
     <w:basedOn w:val="Tablanormal"/>
     <w:uiPriority w:val="40"/>
@@ -27957,6 +27869,7 @@
       <w:spacing w:after="0" w:line="240" w:lineRule="auto"/>
     </w:pPr>
     <w:tblPr>
+      <w:tblInd w:w="0" w:type="dxa"/>
       <w:tblBorders>
         <w:top w:val="single" w:sz="4" w:space="0" w:color="BFBFBF" w:themeColor="background1" w:themeShade="BF"/>
         <w:left w:val="single" w:sz="4" w:space="0" w:color="BFBFBF" w:themeColor="background1" w:themeShade="BF"/>
@@ -27965,9 +27878,15 @@
         <w:insideH w:val="single" w:sz="4" w:space="0" w:color="BFBFBF" w:themeColor="background1" w:themeShade="BF"/>
         <w:insideV w:val="single" w:sz="4" w:space="0" w:color="BFBFBF" w:themeColor="background1" w:themeShade="BF"/>
       </w:tblBorders>
+      <w:tblCellMar>
+        <w:top w:w="0" w:type="dxa"/>
+        <w:left w:w="108" w:type="dxa"/>
+        <w:bottom w:w="0" w:type="dxa"/>
+        <w:right w:w="108" w:type="dxa"/>
+      </w:tblCellMar>
     </w:tblPr>
   </w:style>
-  <w:style w:type="table" w:styleId="Tablaconcuadrcula4-nfasis4">
+  <w:style w:type="table" w:styleId="Tabladecuadrcula4-nfasis4">
     <w:name w:val="Grid Table 4 Accent 4"/>
     <w:basedOn w:val="Tablanormal"/>
     <w:uiPriority w:val="49"/>
@@ -27978,6 +27897,7 @@
     <w:tblPr>
       <w:tblStyleRowBandSize w:val="1"/>
       <w:tblStyleColBandSize w:val="1"/>
+      <w:tblInd w:w="0" w:type="dxa"/>
       <w:tblBorders>
         <w:top w:val="single" w:sz="4" w:space="0" w:color="B2A1C7" w:themeColor="accent4" w:themeTint="99"/>
         <w:left w:val="single" w:sz="4" w:space="0" w:color="B2A1C7" w:themeColor="accent4" w:themeTint="99"/>
@@ -27986,6 +27906,12 @@
         <w:insideH w:val="single" w:sz="4" w:space="0" w:color="B2A1C7" w:themeColor="accent4" w:themeTint="99"/>
         <w:insideV w:val="single" w:sz="4" w:space="0" w:color="B2A1C7" w:themeColor="accent4" w:themeTint="99"/>
       </w:tblBorders>
+      <w:tblCellMar>
+        <w:top w:w="0" w:type="dxa"/>
+        <w:left w:w="108" w:type="dxa"/>
+        <w:bottom w:w="0" w:type="dxa"/>
+        <w:right w:w="108" w:type="dxa"/>
+      </w:tblCellMar>
     </w:tblPr>
     <w:tblStylePr w:type="firstRow">
       <w:rPr>
@@ -28043,7 +27969,7 @@
       </w:tcPr>
     </w:tblStylePr>
   </w:style>
-  <w:style w:type="table" w:styleId="Tablaconcuadrcula4-nfasis3">
+  <w:style w:type="table" w:styleId="Tabladecuadrcula4-nfasis3">
     <w:name w:val="Grid Table 4 Accent 3"/>
     <w:basedOn w:val="Tablanormal"/>
     <w:uiPriority w:val="49"/>
@@ -28054,6 +27980,7 @@
     <w:tblPr>
       <w:tblStyleRowBandSize w:val="1"/>
       <w:tblStyleColBandSize w:val="1"/>
+      <w:tblInd w:w="0" w:type="dxa"/>
       <w:tblBorders>
         <w:top w:val="single" w:sz="4" w:space="0" w:color="C2D69B" w:themeColor="accent3" w:themeTint="99"/>
         <w:left w:val="single" w:sz="4" w:space="0" w:color="C2D69B" w:themeColor="accent3" w:themeTint="99"/>
@@ -28062,6 +27989,12 @@
         <w:insideH w:val="single" w:sz="4" w:space="0" w:color="C2D69B" w:themeColor="accent3" w:themeTint="99"/>
         <w:insideV w:val="single" w:sz="4" w:space="0" w:color="C2D69B" w:themeColor="accent3" w:themeTint="99"/>
       </w:tblBorders>
+      <w:tblCellMar>
+        <w:top w:w="0" w:type="dxa"/>
+        <w:left w:w="108" w:type="dxa"/>
+        <w:bottom w:w="0" w:type="dxa"/>
+        <w:right w:w="108" w:type="dxa"/>
+      </w:tblCellMar>
     </w:tblPr>
     <w:tblStylePr w:type="firstRow">
       <w:rPr>
@@ -28134,7 +28067,7 @@
       <w:lang w:val="es-ES" w:eastAsia="es-ES"/>
     </w:rPr>
   </w:style>
-  <w:style w:type="paragraph" w:styleId="TtuloTDC">
+  <w:style w:type="paragraph" w:styleId="TtulodeTDC">
     <w:name w:val="TOC Heading"/>
     <w:basedOn w:val="Ttulo1"/>
     <w:next w:val="Normal"/>
@@ -28475,7 +28408,7 @@
 </file>
 
 <file path=customXml/itemProps1.xml><?xml version="1.0" encoding="utf-8"?>
-<ds:datastoreItem xmlns:ds="http://schemas.openxmlformats.org/officeDocument/2006/customXml" ds:itemID="{572859C5-17EF-4B15-96FA-181F7619F301}">
+<ds:datastoreItem xmlns:ds="http://schemas.openxmlformats.org/officeDocument/2006/customXml" ds:itemID="{A11B6F2D-B71E-471C-83C7-D335C0C6D5C5}">
   <ds:schemaRefs>
     <ds:schemaRef ds:uri="http://schemas.openxmlformats.org/officeDocument/2006/bibliography"/>
   </ds:schemaRefs>

</xml_diff>